<commit_message>
19 edit + review
</commit_message>
<xml_diff>
--- a/19 Adresování a směrování v síti/19. otázka.docx
+++ b/19 Adresování a směrování v síti/19. otázka.docx
@@ -83,38 +83,22 @@
         </w:rPr>
         <w:t>Otázka byla zpracována Filipem, takže hodně informací je takové „</w:t>
       </w:r>
-      <w:proofErr w:type="spellStart"/>
       <w:r>
         <w:rPr>
           <w:sz w:val="16"/>
         </w:rPr>
-        <w:t>ble</w:t>
-      </w:r>
-      <w:proofErr w:type="spellEnd"/>
+        <w:t>ble ble</w:t>
+      </w:r>
       <w:r>
         <w:rPr>
           <w:sz w:val="16"/>
         </w:rPr>
-        <w:t xml:space="preserve"> </w:t>
-      </w:r>
-      <w:proofErr w:type="spellStart"/>
-      <w:r>
-        <w:rPr>
-          <w:sz w:val="16"/>
-        </w:rPr>
-        <w:t>ble</w:t>
-      </w:r>
-      <w:proofErr w:type="spellEnd"/>
-      <w:r>
-        <w:rPr>
-          <w:sz w:val="16"/>
-        </w:rPr>
         <w:t>“. Přepsal jsem to, aby to bylo čitelné – není zač. Tato otázka si hodně bere ze všech síťových, a proto je možné využívat informací z ostatní otázek.</w:t>
       </w:r>
     </w:p>
     <w:p>
       <w:pPr>
-        <w:pStyle w:val="Nadpis1"/>
+        <w:pStyle w:val="Heading1"/>
         <w:spacing w:before="0"/>
         <w:rPr>
           <w:rFonts w:eastAsiaTheme="minorHAnsi"/>
@@ -156,7 +140,7 @@
     </w:p>
     <w:p>
       <w:pPr>
-        <w:pStyle w:val="Nadpis2"/>
+        <w:pStyle w:val="Heading2"/>
       </w:pPr>
       <w:r>
         <w:t>Hub</w:t>
@@ -278,7 +262,7 @@
     </w:p>
     <w:p>
       <w:pPr>
-        <w:pStyle w:val="Nadpis2"/>
+        <w:pStyle w:val="Heading2"/>
       </w:pPr>
       <w:bookmarkStart w:id="1" w:name="_Toc533671116"/>
       <w:r>
@@ -369,23 +353,7 @@
           <w:rFonts w:asciiTheme="minorHAnsi" w:hAnsiTheme="minorHAnsi"/>
           <w:sz w:val="22"/>
         </w:rPr>
-        <w:t xml:space="preserve"> switch, který v sobě kombinuje funkce L2 switche a routeru. Je tedy schopen základního směrování. Využíván bývá nejčastěji pro </w:t>
-      </w:r>
-      <w:proofErr w:type="spellStart"/>
-      <w:r>
-        <w:rPr>
-          <w:rFonts w:asciiTheme="minorHAnsi" w:hAnsiTheme="minorHAnsi"/>
-          <w:sz w:val="22"/>
-        </w:rPr>
-        <w:t>routování</w:t>
-      </w:r>
-      <w:proofErr w:type="spellEnd"/>
-      <w:r>
-        <w:rPr>
-          <w:rFonts w:asciiTheme="minorHAnsi" w:hAnsiTheme="minorHAnsi"/>
-          <w:sz w:val="22"/>
-        </w:rPr>
-        <w:t xml:space="preserve"> v LAN, </w:t>
+        <w:t xml:space="preserve"> switch, který v sobě kombinuje funkce L2 switche a routeru. Je tedy schopen základního směrování. Využíván bývá nejčastěji pro routování v LAN, </w:t>
       </w:r>
       <w:r>
         <w:rPr>
@@ -399,23 +367,7 @@
           <w:rFonts w:asciiTheme="minorHAnsi" w:hAnsiTheme="minorHAnsi"/>
           <w:sz w:val="22"/>
         </w:rPr>
-        <w:t xml:space="preserve"> je potřeba směrovat mezi VLAN. Pro </w:t>
-      </w:r>
-      <w:proofErr w:type="spellStart"/>
-      <w:r>
-        <w:rPr>
-          <w:rFonts w:asciiTheme="minorHAnsi" w:hAnsiTheme="minorHAnsi"/>
-          <w:sz w:val="22"/>
-        </w:rPr>
-        <w:t>routování</w:t>
-      </w:r>
-      <w:proofErr w:type="spellEnd"/>
-      <w:r>
-        <w:rPr>
-          <w:rFonts w:asciiTheme="minorHAnsi" w:hAnsiTheme="minorHAnsi"/>
-          <w:sz w:val="22"/>
-        </w:rPr>
-        <w:t xml:space="preserve"> v rozsahu WAN </w:t>
+        <w:t xml:space="preserve"> je potřeba směrovat mezi VLAN. Pro routování v rozsahu WAN </w:t>
       </w:r>
       <w:r>
         <w:rPr>
@@ -555,7 +507,7 @@
     </w:p>
     <w:p>
       <w:pPr>
-        <w:pStyle w:val="Nadpis2"/>
+        <w:pStyle w:val="Heading2"/>
       </w:pPr>
       <w:bookmarkStart w:id="2" w:name="_Toc533671117"/>
       <w:r>
@@ -603,23 +555,7 @@
           <w:rFonts w:asciiTheme="minorHAnsi" w:hAnsiTheme="minorHAnsi"/>
           <w:sz w:val="22"/>
         </w:rPr>
-        <w:t xml:space="preserve">. Pracuje na 3. síťové vrstvě. Oproti L3 Switchi je jeho hlavní nevýhodou zvýšená cena v poměru k počtu portů. Výměnou za to ale dostaneme dodatečné funkcionality, užitečné při směrování po WAN. Rozdíl ve směrování mezi routerem a L3 </w:t>
-      </w:r>
-      <w:proofErr w:type="spellStart"/>
-      <w:r>
-        <w:rPr>
-          <w:rFonts w:asciiTheme="minorHAnsi" w:hAnsiTheme="minorHAnsi"/>
-          <w:sz w:val="22"/>
-        </w:rPr>
-        <w:t>switchem</w:t>
-      </w:r>
-      <w:proofErr w:type="spellEnd"/>
-      <w:r>
-        <w:rPr>
-          <w:rFonts w:asciiTheme="minorHAnsi" w:hAnsiTheme="minorHAnsi"/>
-          <w:sz w:val="22"/>
-        </w:rPr>
-        <w:t xml:space="preserve"> spočívá v prostředcích které užívají. Rozhodování routeru probíhá většinou na úrovni softwaru, zatímco u L3 Switche jsou k tomu specializované ASIC procesory.  </w:t>
+        <w:t xml:space="preserve">. Pracuje na 3. síťové vrstvě. Oproti L3 Switchi je jeho hlavní nevýhodou zvýšená cena v poměru k počtu portů. Výměnou za to ale dostaneme dodatečné funkcionality, užitečné při směrování po WAN. Rozdíl ve směrování mezi routerem a L3 switchem spočívá v prostředcích které užívají. Rozhodování routeru probíhá většinou na úrovni softwaru, zatímco u L3 Switche jsou k tomu specializované ASIC procesory.  </w:t>
       </w:r>
     </w:p>
     <w:p>
@@ -695,7 +631,7 @@
     </w:p>
     <w:p>
       <w:pPr>
-        <w:pStyle w:val="Nadpis2"/>
+        <w:pStyle w:val="Heading2"/>
       </w:pPr>
       <w:bookmarkStart w:id="3" w:name="_Toc533671118"/>
       <w:r>
@@ -715,21 +651,33 @@
           <w:rFonts w:asciiTheme="minorHAnsi" w:hAnsiTheme="minorHAnsi"/>
           <w:sz w:val="22"/>
         </w:rPr>
-        <w:t>Každá síť může být napadena. K tomu abychom přidali naší síti na bezpečnosti můžeme přidat Firewall. Firewall pracuje na 4. vrstvě a stará se o to, aby do sítě prošla jen specifikovaná data. Firewall vezme port, který je příchozím datům přiřazen. V závislosti na něm rozhodne, zda data pustit. Jako takový jednoduchý firewall může v SW rovině posloužit například ACL, nebo firewall zabudovaný v OS.</w:t>
-      </w:r>
-      <w:bookmarkStart w:id="4" w:name="_GoBack"/>
-      <w:bookmarkEnd w:id="4"/>
-    </w:p>
-    <w:p>
-      <w:pPr>
-        <w:pStyle w:val="Nadpis1"/>
-      </w:pPr>
-      <w:bookmarkStart w:id="5" w:name="_Toc533671119"/>
+        <w:t>Každá síť může být napadena. K tomu abychom přidali naší síti na bezpečnosti</w:t>
+      </w:r>
+      <w:r>
+        <w:rPr>
+          <w:rFonts w:asciiTheme="minorHAnsi" w:hAnsiTheme="minorHAnsi"/>
+          <w:sz w:val="22"/>
+        </w:rPr>
+        <w:t xml:space="preserve">, </w:t>
+      </w:r>
+      <w:r>
+        <w:rPr>
+          <w:rFonts w:asciiTheme="minorHAnsi" w:hAnsiTheme="minorHAnsi"/>
+          <w:sz w:val="22"/>
+        </w:rPr>
+        <w:t>můžeme přidat Firewall. Firewall pracuje na 4. vrstvě a stará se o to, aby do sítě prošla jen specifikovaná data. Firewall vezme port, který je příchozím datům přiřazen. V závislosti na něm rozhodne, zda data pustit. Jako takový jednoduchý firewall může v SW rovině posloužit například ACL, nebo firewall zabudovaný v OS.</w:t>
+      </w:r>
+    </w:p>
+    <w:p>
+      <w:pPr>
+        <w:pStyle w:val="Heading1"/>
+      </w:pPr>
+      <w:bookmarkStart w:id="4" w:name="_Toc533671119"/>
       <w:r>
         <w:lastRenderedPageBreak/>
         <w:t>Pasivní síťové prvky</w:t>
       </w:r>
-      <w:bookmarkEnd w:id="5"/>
+      <w:bookmarkEnd w:id="4"/>
       <w:r>
         <w:t xml:space="preserve"> </w:t>
       </w:r>
@@ -757,319 +705,302 @@
     </w:p>
     <w:p>
       <w:pPr>
-        <w:pStyle w:val="Nadpis2"/>
-      </w:pPr>
-      <w:bookmarkStart w:id="6" w:name="_Toc533671120"/>
+        <w:pStyle w:val="Heading2"/>
+      </w:pPr>
+      <w:bookmarkStart w:id="5" w:name="_Toc533671120"/>
       <w:r>
         <w:t>Kroucená dvojlinka</w:t>
       </w:r>
+      <w:bookmarkEnd w:id="5"/>
+    </w:p>
+    <w:p>
+      <w:pPr>
+        <w:rPr>
+          <w:rFonts w:asciiTheme="minorHAnsi" w:hAnsiTheme="minorHAnsi"/>
+          <w:sz w:val="22"/>
+        </w:rPr>
+      </w:pPr>
+      <w:r>
+        <w:rPr>
+          <w:rFonts w:asciiTheme="minorHAnsi" w:hAnsiTheme="minorHAnsi"/>
+          <w:sz w:val="22"/>
+        </w:rPr>
+        <w:t xml:space="preserve">Kroucená dvojlinka (TP – </w:t>
+      </w:r>
+      <w:r>
+        <w:rPr>
+          <w:rFonts w:asciiTheme="minorHAnsi" w:hAnsiTheme="minorHAnsi"/>
+          <w:sz w:val="22"/>
+        </w:rPr>
+        <w:t>twisted pair</w:t>
+      </w:r>
+      <w:r>
+        <w:rPr>
+          <w:rFonts w:asciiTheme="minorHAnsi" w:hAnsiTheme="minorHAnsi"/>
+          <w:sz w:val="22"/>
+        </w:rPr>
+        <w:t xml:space="preserve">) je druh kabeláže, který k přenosu dat po síti používá elektrické signály. Skládá se ze 4 párů drátů, přičemž dráty v páru jsou navzájem </w:t>
+      </w:r>
+      <w:r>
+        <w:rPr>
+          <w:rFonts w:asciiTheme="minorHAnsi" w:hAnsiTheme="minorHAnsi"/>
+          <w:sz w:val="22"/>
+        </w:rPr>
+        <w:t>obmotané</w:t>
+      </w:r>
+      <w:r>
+        <w:rPr>
+          <w:rFonts w:asciiTheme="minorHAnsi" w:hAnsiTheme="minorHAnsi"/>
+          <w:sz w:val="22"/>
+        </w:rPr>
+        <w:t xml:space="preserve">. Díky </w:t>
+      </w:r>
+      <w:r>
+        <w:rPr>
+          <w:rFonts w:asciiTheme="minorHAnsi" w:hAnsiTheme="minorHAnsi"/>
+          <w:sz w:val="22"/>
+        </w:rPr>
+        <w:t>obmotání</w:t>
+      </w:r>
+      <w:r>
+        <w:rPr>
+          <w:rFonts w:asciiTheme="minorHAnsi" w:hAnsiTheme="minorHAnsi"/>
+          <w:sz w:val="22"/>
+        </w:rPr>
+        <w:t xml:space="preserve"> se minimalizují hlavní nevýhody přenosu po metalických kabelech</w:t>
+      </w:r>
+      <w:r>
+        <w:rPr>
+          <w:rFonts w:asciiTheme="minorHAnsi" w:hAnsiTheme="minorHAnsi"/>
+          <w:sz w:val="22"/>
+        </w:rPr>
+        <w:t xml:space="preserve"> jako elektromagnetická interference</w:t>
+      </w:r>
+      <w:r>
+        <w:rPr>
+          <w:rFonts w:asciiTheme="minorHAnsi" w:hAnsiTheme="minorHAnsi"/>
+          <w:sz w:val="22"/>
+        </w:rPr>
+        <w:t xml:space="preserve"> -</w:t>
+      </w:r>
+      <w:r>
+        <w:rPr>
+          <w:rFonts w:asciiTheme="minorHAnsi" w:hAnsiTheme="minorHAnsi"/>
+          <w:sz w:val="22"/>
+        </w:rPr>
+        <w:t xml:space="preserve"> takzvané přeslechy, které by jinak mezi páry mohl</w:t>
+      </w:r>
+      <w:r>
+        <w:rPr>
+          <w:rFonts w:asciiTheme="minorHAnsi" w:hAnsiTheme="minorHAnsi"/>
+          <w:sz w:val="22"/>
+        </w:rPr>
+        <w:t xml:space="preserve">y </w:t>
+      </w:r>
+      <w:r>
+        <w:rPr>
+          <w:rFonts w:asciiTheme="minorHAnsi" w:hAnsiTheme="minorHAnsi"/>
+          <w:sz w:val="22"/>
+        </w:rPr>
+        <w:t xml:space="preserve">vznikat. Další nevýhodou je rušení se s okolním prostředím. Během fungování kabelu je totiž do okolí vyzařováno a zároveň je z něj přijímáno </w:t>
+      </w:r>
+      <w:r>
+        <w:rPr>
+          <w:rFonts w:asciiTheme="minorHAnsi" w:hAnsiTheme="minorHAnsi"/>
+          <w:sz w:val="22"/>
+        </w:rPr>
+        <w:t xml:space="preserve">elektromagnetické </w:t>
+      </w:r>
+      <w:r>
+        <w:rPr>
+          <w:rFonts w:asciiTheme="minorHAnsi" w:hAnsiTheme="minorHAnsi"/>
+          <w:sz w:val="22"/>
+        </w:rPr>
+        <w:t xml:space="preserve">rušení. </w:t>
+      </w:r>
+    </w:p>
+    <w:p>
+      <w:pPr>
+        <w:rPr>
+          <w:rFonts w:asciiTheme="minorHAnsi" w:hAnsiTheme="minorHAnsi"/>
+          <w:sz w:val="22"/>
+        </w:rPr>
+      </w:pPr>
+      <w:r>
+        <w:rPr>
+          <w:rFonts w:asciiTheme="minorHAnsi" w:hAnsiTheme="minorHAnsi"/>
+          <w:sz w:val="22"/>
+        </w:rPr>
+        <w:t xml:space="preserve">Postupem času se stále se zvyšujícím požadavkem na rychlost bylo nutné zvyšovat limity kabelů. Vznikali tak různé kategorie, přičemž každá nová přinesla i zvýšený maximální objem toku dat. V domácnostech dnes nejčastěji nalezneme </w:t>
+      </w:r>
+      <w:r>
+        <w:rPr>
+          <w:rFonts w:asciiTheme="minorHAnsi" w:hAnsiTheme="minorHAnsi"/>
+          <w:sz w:val="22"/>
+        </w:rPr>
+        <w:t>C</w:t>
+      </w:r>
+      <w:r>
+        <w:rPr>
+          <w:rFonts w:asciiTheme="minorHAnsi" w:hAnsiTheme="minorHAnsi"/>
+          <w:sz w:val="22"/>
+        </w:rPr>
+        <w:t xml:space="preserve">at5e, což je první kabel podporující datový tok 1Gb. Kromě něj se však můžeme občas ještě setkat s kategoriemi </w:t>
+      </w:r>
+      <w:r>
+        <w:rPr>
+          <w:rFonts w:asciiTheme="minorHAnsi" w:hAnsiTheme="minorHAnsi"/>
+          <w:sz w:val="22"/>
+        </w:rPr>
+        <w:t>C</w:t>
+      </w:r>
+      <w:r>
+        <w:rPr>
+          <w:rFonts w:asciiTheme="minorHAnsi" w:hAnsiTheme="minorHAnsi"/>
+          <w:sz w:val="22"/>
+        </w:rPr>
+        <w:t xml:space="preserve">at5 – 100Mb a </w:t>
+      </w:r>
+      <w:r>
+        <w:rPr>
+          <w:rFonts w:asciiTheme="minorHAnsi" w:hAnsiTheme="minorHAnsi"/>
+          <w:sz w:val="22"/>
+        </w:rPr>
+        <w:t>C</w:t>
+      </w:r>
+      <w:r>
+        <w:rPr>
+          <w:rFonts w:asciiTheme="minorHAnsi" w:hAnsiTheme="minorHAnsi"/>
+          <w:sz w:val="22"/>
+        </w:rPr>
+        <w:t>at6 – stejně jako 5e pro 1Gb.</w:t>
+      </w:r>
+    </w:p>
+    <w:p>
+      <w:pPr>
+        <w:pStyle w:val="Heading2"/>
+      </w:pPr>
+      <w:bookmarkStart w:id="6" w:name="_Toc533671121"/>
+      <w:r>
+        <w:t>Koaxiální</w:t>
+      </w:r>
+      <w:r>
+        <w:t xml:space="preserve"> kabel</w:t>
+      </w:r>
       <w:bookmarkEnd w:id="6"/>
     </w:p>
     <w:p>
-      <w:pPr>
-        <w:rPr>
-          <w:rFonts w:asciiTheme="minorHAnsi" w:hAnsiTheme="minorHAnsi"/>
-          <w:sz w:val="22"/>
-        </w:rPr>
-      </w:pPr>
-      <w:r>
-        <w:rPr>
-          <w:rFonts w:asciiTheme="minorHAnsi" w:hAnsiTheme="minorHAnsi"/>
-          <w:sz w:val="22"/>
-        </w:rPr>
-        <w:t xml:space="preserve">Kroucená dvojlinka (TP – </w:t>
-      </w:r>
-      <w:r>
-        <w:rPr>
-          <w:rFonts w:asciiTheme="minorHAnsi" w:hAnsiTheme="minorHAnsi"/>
-          <w:sz w:val="22"/>
-        </w:rPr>
-        <w:t>twisted pair</w:t>
-      </w:r>
-      <w:r>
-        <w:rPr>
-          <w:rFonts w:asciiTheme="minorHAnsi" w:hAnsiTheme="minorHAnsi"/>
-          <w:sz w:val="22"/>
-        </w:rPr>
-        <w:t xml:space="preserve">) je druh kabeláže, který k přenosu dat po síti používá elektrické signály. Skládá se ze 4 párů drátů, přičemž dráty v páru jsou navzájem </w:t>
-      </w:r>
-      <w:r>
-        <w:rPr>
-          <w:rFonts w:asciiTheme="minorHAnsi" w:hAnsiTheme="minorHAnsi"/>
-          <w:sz w:val="22"/>
-        </w:rPr>
-        <w:t>obmotané</w:t>
-      </w:r>
-      <w:r>
-        <w:rPr>
-          <w:rFonts w:asciiTheme="minorHAnsi" w:hAnsiTheme="minorHAnsi"/>
-          <w:sz w:val="22"/>
-        </w:rPr>
-        <w:t xml:space="preserve">. Díky </w:t>
-      </w:r>
-      <w:r>
-        <w:rPr>
-          <w:rFonts w:asciiTheme="minorHAnsi" w:hAnsiTheme="minorHAnsi"/>
-          <w:sz w:val="22"/>
-        </w:rPr>
-        <w:t>obmotání</w:t>
-      </w:r>
-      <w:r>
-        <w:rPr>
-          <w:rFonts w:asciiTheme="minorHAnsi" w:hAnsiTheme="minorHAnsi"/>
-          <w:sz w:val="22"/>
-        </w:rPr>
-        <w:t xml:space="preserve"> se minimalizují hlavní nevýhody přenosu po metalických kabelech</w:t>
-      </w:r>
-      <w:r>
-        <w:rPr>
-          <w:rFonts w:asciiTheme="minorHAnsi" w:hAnsiTheme="minorHAnsi"/>
-          <w:sz w:val="22"/>
-        </w:rPr>
-        <w:t xml:space="preserve"> jako elektromagnetická interference</w:t>
-      </w:r>
-      <w:r>
-        <w:rPr>
-          <w:rFonts w:asciiTheme="minorHAnsi" w:hAnsiTheme="minorHAnsi"/>
-          <w:sz w:val="22"/>
-        </w:rPr>
-        <w:t xml:space="preserve"> -</w:t>
-      </w:r>
-      <w:r>
-        <w:rPr>
-          <w:rFonts w:asciiTheme="minorHAnsi" w:hAnsiTheme="minorHAnsi"/>
-          <w:sz w:val="22"/>
-        </w:rPr>
-        <w:t xml:space="preserve"> takzvané přeslechy, které by jinak mezi páry mohli vznikat. Další nevýhodou je rušení se s okolním prostředím. Během fungování kabelu je totiž do okolí vyzařováno a zároveň je z něj přijímáno </w:t>
-      </w:r>
-      <w:r>
-        <w:rPr>
-          <w:rFonts w:asciiTheme="minorHAnsi" w:hAnsiTheme="minorHAnsi"/>
-          <w:sz w:val="22"/>
-        </w:rPr>
-        <w:t xml:space="preserve">elektromagnetické </w:t>
-      </w:r>
-      <w:r>
-        <w:rPr>
-          <w:rFonts w:asciiTheme="minorHAnsi" w:hAnsiTheme="minorHAnsi"/>
-          <w:sz w:val="22"/>
-        </w:rPr>
-        <w:t xml:space="preserve">rušení. </w:t>
-      </w:r>
-    </w:p>
-    <w:p>
-      <w:pPr>
-        <w:rPr>
-          <w:rFonts w:asciiTheme="minorHAnsi" w:hAnsiTheme="minorHAnsi"/>
-          <w:sz w:val="22"/>
-        </w:rPr>
-      </w:pPr>
-      <w:r>
-        <w:rPr>
-          <w:rFonts w:asciiTheme="minorHAnsi" w:hAnsiTheme="minorHAnsi"/>
-          <w:sz w:val="22"/>
-        </w:rPr>
-        <w:t xml:space="preserve">Postupem času se stále se zvyšujícím požadavkem na rychlost bylo nutné zvyšovat limity kabelů. Vznikali tak různé kategorie, přičemž každá nová přinesla i zvýšený maximální objem toku dat. V domácnostech dnes nejčastěji nalezneme </w:t>
-      </w:r>
-      <w:r>
-        <w:rPr>
-          <w:rFonts w:asciiTheme="minorHAnsi" w:hAnsiTheme="minorHAnsi"/>
-          <w:sz w:val="22"/>
-        </w:rPr>
-        <w:t>C</w:t>
-      </w:r>
-      <w:r>
-        <w:rPr>
-          <w:rFonts w:asciiTheme="minorHAnsi" w:hAnsiTheme="minorHAnsi"/>
-          <w:sz w:val="22"/>
-        </w:rPr>
-        <w:t xml:space="preserve">at5e, což je první kabel podporující datový tok 1Gb. Kromě něj se však můžeme občas ještě setkat s kategoriemi </w:t>
-      </w:r>
-      <w:r>
-        <w:rPr>
-          <w:rFonts w:asciiTheme="minorHAnsi" w:hAnsiTheme="minorHAnsi"/>
-          <w:sz w:val="22"/>
-        </w:rPr>
-        <w:t>C</w:t>
-      </w:r>
-      <w:r>
-        <w:rPr>
-          <w:rFonts w:asciiTheme="minorHAnsi" w:hAnsiTheme="minorHAnsi"/>
-          <w:sz w:val="22"/>
-        </w:rPr>
-        <w:t xml:space="preserve">at5 – 100Mb a </w:t>
-      </w:r>
-      <w:r>
-        <w:rPr>
-          <w:rFonts w:asciiTheme="minorHAnsi" w:hAnsiTheme="minorHAnsi"/>
-          <w:sz w:val="22"/>
-        </w:rPr>
-        <w:t>C</w:t>
-      </w:r>
-      <w:r>
-        <w:rPr>
-          <w:rFonts w:asciiTheme="minorHAnsi" w:hAnsiTheme="minorHAnsi"/>
-          <w:sz w:val="22"/>
-        </w:rPr>
-        <w:t>at6 – stejně jako 5e pro 1Gb.</w:t>
-      </w:r>
-    </w:p>
-    <w:p>
-      <w:pPr>
-        <w:pStyle w:val="Nadpis2"/>
-      </w:pPr>
-      <w:bookmarkStart w:id="7" w:name="_Toc533671121"/>
       <w:r>
         <w:t>Koaxiální</w:t>
       </w:r>
       <w:r>
-        <w:t xml:space="preserve"> kabel</w:t>
+        <w:t xml:space="preserve"> kabel je využívaný již hodně dlouhou dobu. Takovým nejběžnějším příkladem využití je u anténní techniky, kde se používá pro vedení signálu ať už do televizoru nebo set-top-boxu. U počítačových síti je nejčastěji využíván pro připojení routeru na WAN síť. Skládá se ze dvou vodičů, které jsou od sebe oddělené nevodivým materiálem. Účelem nevodivé vrstvy je docílení soustřednosti vnějšího a vnitřního vodiče.</w:t>
+      </w:r>
+    </w:p>
+    <w:p>
+      <w:pPr>
+        <w:pStyle w:val="Heading2"/>
+      </w:pPr>
+      <w:bookmarkStart w:id="7" w:name="_Toc533671122"/>
+      <w:r>
+        <w:t>Optický kabel</w:t>
       </w:r>
       <w:bookmarkEnd w:id="7"/>
     </w:p>
     <w:p>
       <w:r>
-        <w:t>Koaxiální</w:t>
-      </w:r>
-      <w:r>
-        <w:t xml:space="preserve"> kabel je využívaný již hodně dlouhou dobu. Takovým nejběžnějším příkladem využití je u anténní techniky, kde se používá pro vedení signálu ať už do televizoru nebo set-top-boxu. U počítačových síti je nejčastěji využíván pro připojení routeru na WAN síť. Skládá se ze dvou vodičů, které jsou od sebe oddělené nevodivým materiálem. Účelem nevodivé vrstvy je docílení soustřednosti vnějšího a vnitřního vodiče.</w:t>
-      </w:r>
-    </w:p>
-    <w:p>
-      <w:pPr>
-        <w:pStyle w:val="Nadpis2"/>
-      </w:pPr>
-      <w:bookmarkStart w:id="8" w:name="_Toc533671122"/>
-      <w:r>
-        <w:t>Optický kabel</w:t>
+        <w:t>Optický kabel je svazek optických vláken. K přenosu dat využívá světlo. Světlo je po vláknech vysíláno v takovém úhlu, aby došlo k totálnímu lomu. Výhody optických kabelů jsou značné. Hlavní z nich jsou vysoké přenosové rychlosti a dlouhá maximální vzdálenost přenosu. Dále není od věci započítat sem i jiné, na první pohled ne tak patrné výhody. Sem můžeme zařadit například odolnost proti rušení a přeslechům. Riziko odposlechů je zde díky nulovému vyzařování také minimální.</w:t>
+      </w:r>
+    </w:p>
+    <w:p>
+      <w:pPr>
+        <w:pStyle w:val="Heading1"/>
+      </w:pPr>
+      <w:bookmarkStart w:id="8" w:name="_Toc533671123"/>
+      <w:r>
+        <w:t>Softwarové prostředky sítí</w:t>
       </w:r>
       <w:bookmarkEnd w:id="8"/>
     </w:p>
     <w:p>
-      <w:r>
-        <w:t>Optický kabel je svazek optických vláken. K přenosu dat využívá světlo. Světlo je po vláknech vysíláno v takovém úhlu, aby došlo k totálnímu lomu. Výhody optických kabelů jsou značné. Hlavní z nich jsou vysoké přenosové rychlosti a dlouhá maximální vzdálenost přenosu. Dále není od věci započítat sem i jiné, na první pohled ne tak patrné výhody. Sem můžeme zařadit například odolnost proti rušení a přeslechům. Riziko odposlechů je zde díky nulovému vyzařování také minimální.</w:t>
-      </w:r>
-    </w:p>
-    <w:p>
-      <w:pPr>
-        <w:pStyle w:val="Nadpis1"/>
-      </w:pPr>
-      <w:bookmarkStart w:id="9" w:name="_Toc533671123"/>
-      <w:r>
-        <w:t>Softwarové prostředky sítí</w:t>
+      <w:pPr>
+        <w:pStyle w:val="Heading2"/>
+      </w:pPr>
+      <w:bookmarkStart w:id="9" w:name="_Toc533671124"/>
+      <w:r>
+        <w:t>Operační systém</w:t>
       </w:r>
       <w:bookmarkEnd w:id="9"/>
     </w:p>
     <w:p>
-      <w:pPr>
-        <w:pStyle w:val="Nadpis2"/>
-      </w:pPr>
-      <w:bookmarkStart w:id="10" w:name="_Toc533671124"/>
-      <w:r>
-        <w:t>Operační systém</w:t>
+      <w:r>
+        <w:t>Operační systém slouží jako rozhraní mezi uživatelem a zařízením. Po zapnutí počítače a provedení POST přebírá řízení chodu zařízení. V počítačových sítích jich máme hned několik. Sahají od systémů pro počítače</w:t>
+      </w:r>
+      <w:r>
+        <w:t xml:space="preserve"> </w:t>
+      </w:r>
+      <w:r>
+        <w:t>(Windows, Linux, Mac…) přes servery</w:t>
+      </w:r>
+      <w:r>
+        <w:t xml:space="preserve"> </w:t>
+      </w:r>
+      <w:r>
+        <w:t>(Windows, Linux)</w:t>
+      </w:r>
+      <w:r>
+        <w:t>,</w:t>
+      </w:r>
+      <w:r>
+        <w:t xml:space="preserve"> až po zařízení řídící chod sítě</w:t>
+      </w:r>
+      <w:r>
+        <w:t xml:space="preserve"> </w:t>
+      </w:r>
+      <w:r>
+        <w:t>(Cisco IOS, ZyNOS, Linux).</w:t>
+      </w:r>
+    </w:p>
+    <w:p>
+      <w:pPr>
+        <w:pStyle w:val="Heading2"/>
+      </w:pPr>
+      <w:bookmarkStart w:id="10" w:name="_Toc533671125"/>
+      <w:r>
+        <w:t>PuTTY</w:t>
       </w:r>
       <w:bookmarkEnd w:id="10"/>
     </w:p>
     <w:p>
       <w:r>
-        <w:t>Operační systém slouží jako rozhraní mezi uživatelem a zařízením. Po zapnutí počítače a provedení POST přebírá řízení chodu zařízení. V počítačových sítích jich máme hned několik. Sahají od systémů pro počítače</w:t>
-      </w:r>
-      <w:r>
-        <w:t xml:space="preserve"> </w:t>
-      </w:r>
-      <w:r>
-        <w:t>(Windows, Linux, Mac…) přes servery</w:t>
-      </w:r>
-      <w:r>
-        <w:t xml:space="preserve"> </w:t>
-      </w:r>
-      <w:r>
-        <w:t>(Windows, Linux)</w:t>
-      </w:r>
-      <w:r>
-        <w:t>,</w:t>
-      </w:r>
-      <w:r>
-        <w:t xml:space="preserve"> až po zařízení řídící chod sítě</w:t>
-      </w:r>
-      <w:r>
-        <w:t xml:space="preserve"> </w:t>
-      </w:r>
-      <w:r>
-        <w:t xml:space="preserve">(Cisco IOS, </w:t>
-      </w:r>
-      <w:proofErr w:type="spellStart"/>
-      <w:r>
-        <w:t>ZyNOS</w:t>
-      </w:r>
-      <w:proofErr w:type="spellEnd"/>
-      <w:r>
-        <w:t>, Linux).</w:t>
-      </w:r>
-    </w:p>
-    <w:p>
-      <w:pPr>
-        <w:pStyle w:val="Nadpis2"/>
-      </w:pPr>
-      <w:bookmarkStart w:id="11" w:name="_Toc533671125"/>
-      <w:r>
-        <w:t>PuTTY</w:t>
+        <w:t>PuTTY je program, který umožňuje využívat SSH, Telnet, a Rlogin, což jsou protokoly určené pro komunikaci. Původně byl jen pro Windows, přičemž teď už je i</w:t>
+      </w:r>
+      <w:r>
+        <w:t> </w:t>
+      </w:r>
+      <w:r>
+        <w:t>na</w:t>
+      </w:r>
+      <w:r>
+        <w:t> </w:t>
+      </w:r>
+      <w:r>
+        <w:t>Linux a další platformy.</w:t>
+      </w:r>
+    </w:p>
+    <w:p>
+      <w:pPr>
+        <w:pStyle w:val="Heading2"/>
+      </w:pPr>
+      <w:bookmarkStart w:id="11" w:name="_Toc533671126"/>
+      <w:r>
+        <w:t>WireShark</w:t>
       </w:r>
       <w:bookmarkEnd w:id="11"/>
     </w:p>
     <w:p>
       <w:r>
-        <w:t xml:space="preserve">PuTTY je program, který umožňuje využívat SSH, Telnet, a </w:t>
-      </w:r>
-      <w:proofErr w:type="spellStart"/>
-      <w:r>
-        <w:t>Rlogin</w:t>
-      </w:r>
-      <w:proofErr w:type="spellEnd"/>
-      <w:r>
-        <w:t>, což jsou protokoly určené pro komunikaci. Původně byl jen pro Windows, přičemž teď už je i</w:t>
-      </w:r>
-      <w:r>
-        <w:t> </w:t>
-      </w:r>
-      <w:r>
-        <w:t>na</w:t>
-      </w:r>
-      <w:r>
-        <w:t> </w:t>
-      </w:r>
-      <w:r>
-        <w:t>Linux a další platformy.</w:t>
-      </w:r>
-    </w:p>
-    <w:p>
-      <w:pPr>
-        <w:pStyle w:val="Nadpis2"/>
-      </w:pPr>
-      <w:bookmarkStart w:id="12" w:name="_Toc533671126"/>
-      <w:proofErr w:type="spellStart"/>
-      <w:r>
-        <w:t>WireShark</w:t>
-      </w:r>
-      <w:bookmarkEnd w:id="12"/>
-      <w:proofErr w:type="spellEnd"/>
-    </w:p>
-    <w:p>
-      <w:proofErr w:type="spellStart"/>
-      <w:r>
-        <w:t>WireShark</w:t>
-      </w:r>
-      <w:proofErr w:type="spellEnd"/>
-      <w:r>
-        <w:t xml:space="preserve">, dříve známý jako </w:t>
-      </w:r>
-      <w:proofErr w:type="spellStart"/>
-      <w:r>
-        <w:t>Ethereal</w:t>
-      </w:r>
-      <w:proofErr w:type="spellEnd"/>
-      <w:r>
-        <w:t xml:space="preserve">, umožňuje zkoumat data v počítačové síti. Je možné si v něm prohlédnout všechny packety které na počítač přijdou, a díky tomu analyzovat </w:t>
+        <w:t xml:space="preserve">WireShark, dříve známý jako Ethereal, umožňuje zkoumat data v počítačové síti. Je možné si v něm prohlédnout všechny packety které na počítač přijdou, a díky tomu analyzovat </w:t>
       </w:r>
       <w:r>
         <w:lastRenderedPageBreak/>
@@ -1084,170 +1015,147 @@
     </w:p>
     <w:p>
       <w:pPr>
-        <w:pStyle w:val="Nadpis2"/>
-      </w:pPr>
-      <w:bookmarkStart w:id="13" w:name="_Toc533671127"/>
-      <w:proofErr w:type="spellStart"/>
+        <w:pStyle w:val="Heading2"/>
+      </w:pPr>
+      <w:bookmarkStart w:id="12" w:name="_Toc533671127"/>
       <w:r>
         <w:t>Apache</w:t>
       </w:r>
+      <w:bookmarkEnd w:id="12"/>
+    </w:p>
+    <w:p>
+      <w:r>
+        <w:t xml:space="preserve">Apache je dnes nejběžněji využívaným softwarovým webovým serverem. Má rozsáhlou škálu technologií, které se na něm dají </w:t>
+      </w:r>
+      <w:r>
+        <w:t>spustit</w:t>
+      </w:r>
+      <w:r>
+        <w:t xml:space="preserve">. Lze skrz něj provozovat stránky napsané mimo jiné i v Ruby nebo </w:t>
+      </w:r>
+      <w:r>
+        <w:t>JS</w:t>
+      </w:r>
+      <w:r>
+        <w:t xml:space="preserve">. Zároveň ho lze provozovat na všemožných platformách, ať už na Linuxu, nebo na Windows. Ve Windows je nejběžněji používán skrz program XAMPP, který kromě Apache zvládá i MySQL databázi a další </w:t>
+      </w:r>
+      <w:r>
+        <w:t>funkce.</w:t>
+      </w:r>
+    </w:p>
+    <w:p>
+      <w:pPr>
+        <w:pStyle w:val="Heading1"/>
+      </w:pPr>
+      <w:bookmarkStart w:id="13" w:name="_Toc533671128"/>
+      <w:r>
+        <w:t>Klasifikace sítí</w:t>
+      </w:r>
       <w:bookmarkEnd w:id="13"/>
-      <w:proofErr w:type="spellEnd"/>
-    </w:p>
-    <w:p>
-      <w:proofErr w:type="spellStart"/>
-      <w:r>
-        <w:t>Apache</w:t>
-      </w:r>
-      <w:proofErr w:type="spellEnd"/>
-      <w:r>
-        <w:t xml:space="preserve"> je dnes nejběžněji využívaným softwarovým webovým serverem. Má rozsáhlou škálu technologií, které se na něm dají </w:t>
-      </w:r>
-      <w:r>
-        <w:t>spustit</w:t>
-      </w:r>
-      <w:r>
-        <w:t xml:space="preserve">. Lze skrz něj provozovat stránky napsané mimo jiné i v Ruby nebo </w:t>
-      </w:r>
-      <w:r>
-        <w:t>JS</w:t>
-      </w:r>
-      <w:r>
-        <w:t xml:space="preserve">. Zároveň ho lze provozovat na všemožných platformách, ať už na Linuxu, nebo na Windows. Ve Windows je nejběžněji používán skrz program XAMPP, který kromě </w:t>
-      </w:r>
-      <w:proofErr w:type="spellStart"/>
-      <w:r>
-        <w:t>Apache</w:t>
-      </w:r>
-      <w:proofErr w:type="spellEnd"/>
-      <w:r>
-        <w:t xml:space="preserve"> zvládá i </w:t>
-      </w:r>
-      <w:proofErr w:type="spellStart"/>
-      <w:r>
-        <w:t>MySQL</w:t>
-      </w:r>
-      <w:proofErr w:type="spellEnd"/>
-      <w:r>
-        <w:t xml:space="preserve"> databázi a další </w:t>
-      </w:r>
-      <w:r>
-        <w:t>funkce.</w:t>
-      </w:r>
-    </w:p>
-    <w:p>
-      <w:pPr>
-        <w:pStyle w:val="Nadpis1"/>
-      </w:pPr>
-      <w:bookmarkStart w:id="14" w:name="_Toc533671128"/>
-      <w:r>
-        <w:t>Klasifikace sítí</w:t>
+    </w:p>
+    <w:p>
+      <w:pPr>
+        <w:pStyle w:val="Heading2"/>
+      </w:pPr>
+      <w:bookmarkStart w:id="14" w:name="_Toc533671129"/>
+      <w:r>
+        <w:t>Klasifikace podle dosahu</w:t>
+      </w:r>
+      <w:r>
+        <w:t xml:space="preserve"> a rozsahu</w:t>
       </w:r>
       <w:bookmarkEnd w:id="14"/>
     </w:p>
     <w:p>
       <w:pPr>
-        <w:pStyle w:val="Nadpis2"/>
-      </w:pPr>
-      <w:bookmarkStart w:id="15" w:name="_Toc533671129"/>
-      <w:r>
-        <w:t>Klasifikace podle dosahu</w:t>
-      </w:r>
-      <w:r>
-        <w:t xml:space="preserve"> a rozsahu</w:t>
+        <w:pStyle w:val="Heading3"/>
+      </w:pPr>
+      <w:bookmarkStart w:id="15" w:name="_Toc533671130"/>
+      <w:r>
+        <w:t>PAN</w:t>
       </w:r>
       <w:bookmarkEnd w:id="15"/>
-    </w:p>
-    <w:p>
-      <w:pPr>
-        <w:pStyle w:val="Nadpis3"/>
-      </w:pPr>
-      <w:bookmarkStart w:id="16" w:name="_Toc533671130"/>
+      <w:r>
+        <w:t xml:space="preserve"> </w:t>
+      </w:r>
+      <w:r>
+        <w:rPr>
+          <w:sz w:val="18"/>
+        </w:rPr>
+        <w:t>Personal Area Network</w:t>
+      </w:r>
+    </w:p>
+    <w:p>
       <w:r>
         <w:t>PAN</w:t>
       </w:r>
+      <w:r>
+        <w:t xml:space="preserve"> </w:t>
+      </w:r>
+      <w:r>
+        <w:t xml:space="preserve"> je </w:t>
+      </w:r>
+      <w:r>
+        <w:t xml:space="preserve">jedna z nejmenších </w:t>
+      </w:r>
+      <w:r>
+        <w:t>sí</w:t>
+      </w:r>
+      <w:r>
+        <w:t>tí</w:t>
+      </w:r>
+      <w:r>
+        <w:t>. Její využití je u malých přenosných přístrojů jako mobilní telefon</w:t>
+      </w:r>
+      <w:r>
+        <w:t xml:space="preserve"> (</w:t>
+      </w:r>
+      <w:r>
+        <w:t>smartphone</w:t>
+      </w:r>
+      <w:r>
+        <w:t>)</w:t>
+      </w:r>
+      <w:r>
+        <w:t>, nebo PDA</w:t>
+      </w:r>
+      <w:r>
+        <w:t xml:space="preserve"> </w:t>
+      </w:r>
+      <w:r>
+        <w:t>dříve. Oproti ostatním typům sítí mají obvykle také nižší rychlost. Propojení je</w:t>
+      </w:r>
+      <w:r>
+        <w:t xml:space="preserve"> </w:t>
+      </w:r>
+      <w:r>
+        <w:t>realizováno</w:t>
+      </w:r>
+      <w:r>
+        <w:t xml:space="preserve"> např.</w:t>
+      </w:r>
+      <w:r>
+        <w:t xml:space="preserve"> přes Bluetooth</w:t>
+      </w:r>
+      <w:r>
+        <w:t>,</w:t>
+      </w:r>
+      <w:r>
+        <w:t xml:space="preserve"> nebo IR sdílení.</w:t>
+      </w:r>
+    </w:p>
+    <w:p>
+      <w:pPr>
+        <w:pStyle w:val="Heading3"/>
+        <w:rPr>
+          <w:sz w:val="18"/>
+        </w:rPr>
+      </w:pPr>
+      <w:bookmarkStart w:id="16" w:name="_Toc533671131"/>
+      <w:r>
+        <w:t>LAN</w:t>
+      </w:r>
       <w:bookmarkEnd w:id="16"/>
-      <w:r>
-        <w:t xml:space="preserve"> </w:t>
-      </w:r>
-      <w:r>
-        <w:rPr>
-          <w:sz w:val="18"/>
-        </w:rPr>
-        <w:t>Personal Area Network</w:t>
-      </w:r>
-    </w:p>
-    <w:p>
-      <w:r>
-        <w:t>PAN</w:t>
-      </w:r>
-      <w:r>
-        <w:t xml:space="preserve"> </w:t>
-      </w:r>
-      <w:r>
-        <w:t xml:space="preserve"> je </w:t>
-      </w:r>
-      <w:r>
-        <w:t xml:space="preserve">jedna z nejmenších </w:t>
-      </w:r>
-      <w:r>
-        <w:t>sí</w:t>
-      </w:r>
-      <w:r>
-        <w:t>tí</w:t>
-      </w:r>
-      <w:r>
-        <w:t>. Její využití je u malých přenosných přístrojů jako mobilní telefon</w:t>
-      </w:r>
-      <w:r>
-        <w:t xml:space="preserve"> (</w:t>
-      </w:r>
-      <w:r>
-        <w:t>smartphone</w:t>
-      </w:r>
-      <w:r>
-        <w:t>)</w:t>
-      </w:r>
-      <w:r>
-        <w:t>, nebo PDA</w:t>
-      </w:r>
-      <w:r>
-        <w:t xml:space="preserve"> </w:t>
-      </w:r>
-      <w:r>
-        <w:t>dříve. Oproti ostatním typům sítí mají obvykle také nižší rychlost. Propojení je</w:t>
-      </w:r>
-      <w:r>
-        <w:t xml:space="preserve"> </w:t>
-      </w:r>
-      <w:r>
-        <w:t>realizováno</w:t>
-      </w:r>
-      <w:r>
-        <w:t xml:space="preserve"> např.</w:t>
-      </w:r>
-      <w:r>
-        <w:t xml:space="preserve"> přes Bluetooth</w:t>
-      </w:r>
-      <w:r>
-        <w:t>,</w:t>
-      </w:r>
-      <w:r>
-        <w:t xml:space="preserve"> nebo IR sdílení.</w:t>
-      </w:r>
-    </w:p>
-    <w:p>
-      <w:pPr>
-        <w:pStyle w:val="Nadpis3"/>
-        <w:rPr>
-          <w:sz w:val="18"/>
-        </w:rPr>
-      </w:pPr>
-      <w:bookmarkStart w:id="17" w:name="_Toc533671131"/>
-      <w:r>
-        <w:t>LAN</w:t>
-      </w:r>
-      <w:bookmarkEnd w:id="17"/>
       <w:r>
         <w:t xml:space="preserve"> </w:t>
       </w:r>
@@ -1290,37 +1198,37 @@
     </w:p>
     <w:p>
       <w:pPr>
-        <w:pStyle w:val="Nadpis3"/>
-      </w:pPr>
-      <w:bookmarkStart w:id="18" w:name="_Toc533671132"/>
+        <w:pStyle w:val="Heading3"/>
+      </w:pPr>
+      <w:bookmarkStart w:id="17" w:name="_Toc533671132"/>
       <w:r>
         <w:t>MAN</w:t>
       </w:r>
+      <w:bookmarkEnd w:id="17"/>
+      <w:r>
+        <w:t xml:space="preserve"> </w:t>
+      </w:r>
+      <w:r>
+        <w:rPr>
+          <w:sz w:val="18"/>
+        </w:rPr>
+        <w:t>Metropolitan Area Network</w:t>
+      </w:r>
+    </w:p>
+    <w:p>
+      <w:r>
+        <w:t>MAN je síť ve větším rozsahu, než je LAN, ale menším, než je WAN. Typicky se s tímto typem sítě setkáváme u sítí jedné organizace. Bývá to například propojení několika budov organizace v jednom městě.</w:t>
+      </w:r>
+    </w:p>
+    <w:p>
+      <w:pPr>
+        <w:pStyle w:val="Heading3"/>
+      </w:pPr>
+      <w:bookmarkStart w:id="18" w:name="_Toc533671133"/>
+      <w:r>
+        <w:t>WAN</w:t>
+      </w:r>
       <w:bookmarkEnd w:id="18"/>
-      <w:r>
-        <w:t xml:space="preserve"> </w:t>
-      </w:r>
-      <w:r>
-        <w:rPr>
-          <w:sz w:val="18"/>
-        </w:rPr>
-        <w:t>Metropolitan Area Network</w:t>
-      </w:r>
-    </w:p>
-    <w:p>
-      <w:r>
-        <w:t>MAN je síť ve větším rozsahu, než je LAN, ale menším, než je WAN. Typicky se s tímto typem sítě setkáváme u sítí jedné organizace. Bývá to například propojení několika budov organizace v jednom městě.</w:t>
-      </w:r>
-    </w:p>
-    <w:p>
-      <w:pPr>
-        <w:pStyle w:val="Nadpis3"/>
-      </w:pPr>
-      <w:bookmarkStart w:id="19" w:name="_Toc533671133"/>
-      <w:r>
-        <w:t>WAN</w:t>
-      </w:r>
-      <w:bookmarkEnd w:id="19"/>
       <w:r>
         <w:t xml:space="preserve"> </w:t>
       </w:r>
@@ -1339,413 +1247,426 @@
     </w:p>
     <w:p>
       <w:pPr>
-        <w:pStyle w:val="Nadpis3"/>
+        <w:pStyle w:val="Heading3"/>
         <w:rPr>
           <w:sz w:val="18"/>
         </w:rPr>
       </w:pPr>
-      <w:bookmarkStart w:id="20" w:name="_Toc533671134"/>
+      <w:bookmarkStart w:id="19" w:name="_Toc533671134"/>
       <w:r>
         <w:t>GAN</w:t>
       </w:r>
+      <w:bookmarkEnd w:id="19"/>
+      <w:r>
+        <w:t xml:space="preserve"> </w:t>
+      </w:r>
+      <w:r>
+        <w:rPr>
+          <w:sz w:val="18"/>
+        </w:rPr>
+        <w:t>Global Area Network</w:t>
+      </w:r>
+    </w:p>
+    <w:p>
+      <w:r>
+        <w:t>Nejrozsáhlejším typem sítě je GAN</w:t>
+      </w:r>
+      <w:r>
+        <w:t>, která</w:t>
+      </w:r>
+      <w:r>
+        <w:t xml:space="preserve"> pokrývá díky použití satelitů celou Zemi. Patří sem například i internet.</w:t>
+      </w:r>
+    </w:p>
+    <w:p>
+      <w:pPr>
+        <w:pStyle w:val="Heading2"/>
+      </w:pPr>
+      <w:bookmarkStart w:id="20" w:name="_Toc533671135"/>
+      <w:r>
+        <w:t>Dělení podle postavení zařízení</w:t>
+      </w:r>
       <w:bookmarkEnd w:id="20"/>
+    </w:p>
+    <w:p>
+      <w:pPr>
+        <w:pStyle w:val="Heading3"/>
+        <w:rPr>
+          <w:lang w:val="en-GB"/>
+        </w:rPr>
+      </w:pPr>
+      <w:bookmarkStart w:id="21" w:name="_Toc533671136"/>
+      <w:r>
+        <w:rPr>
+          <w:lang w:val="en-GB"/>
+        </w:rPr>
+        <w:t>Client-server</w:t>
+      </w:r>
+      <w:bookmarkEnd w:id="21"/>
+    </w:p>
+    <w:p>
+      <w:r>
+        <w:t xml:space="preserve">K tomu, aby mohla </w:t>
+      </w:r>
+      <w:r>
+        <w:rPr>
+          <w:lang w:val="en-GB"/>
+        </w:rPr>
+        <w:t>client-server</w:t>
+      </w:r>
+      <w:r>
+        <w:t xml:space="preserve"> architektura fungovat, jsou potřeba dva účastníci. Jak už název napovídá, je potřeba klient a server. Při provozu je jeden účastník nadřazen druhému. Klient si vyžádá informace (např. Data webové stránky) a server mu je, pokud k nim má klient oprávnění, pošle. Nejčastějším příkladem </w:t>
+      </w:r>
+      <w:r>
+        <w:t>je</w:t>
+      </w:r>
+      <w:r>
+        <w:t xml:space="preserve"> zmíněný webový server</w:t>
+      </w:r>
+      <w:r>
+        <w:t xml:space="preserve"> nebo</w:t>
+      </w:r>
+      <w:r>
+        <w:t xml:space="preserve"> herní server, </w:t>
+      </w:r>
+      <w:r>
+        <w:t xml:space="preserve">kterému </w:t>
+      </w:r>
+      <w:r>
+        <w:t>připojení hráči</w:t>
+      </w:r>
       <w:r>
         <w:t xml:space="preserve"> </w:t>
       </w:r>
       <w:r>
-        <w:rPr>
-          <w:sz w:val="18"/>
-        </w:rPr>
-        <w:t>Global Area Network</w:t>
-      </w:r>
-    </w:p>
-    <w:p>
-      <w:r>
-        <w:t>Nejrozsáhlejším typem sítě je GAN</w:t>
-      </w:r>
-      <w:r>
-        <w:t>, která</w:t>
-      </w:r>
-      <w:r>
-        <w:t xml:space="preserve"> pokrývá díky použití satelitů celou Zemi. Patří sem například i internet.</w:t>
-      </w:r>
-    </w:p>
-    <w:p>
-      <w:pPr>
-        <w:pStyle w:val="Nadpis2"/>
-      </w:pPr>
-      <w:bookmarkStart w:id="21" w:name="_Toc533671135"/>
-      <w:r>
-        <w:t>Dělení podle postavení zařízení</w:t>
-      </w:r>
-      <w:bookmarkEnd w:id="21"/>
-    </w:p>
-    <w:p>
-      <w:pPr>
-        <w:pStyle w:val="Nadpis3"/>
-        <w:rPr>
-          <w:lang w:val="en-GB"/>
-        </w:rPr>
-      </w:pPr>
-      <w:bookmarkStart w:id="22" w:name="_Toc533671136"/>
-      <w:r>
-        <w:rPr>
-          <w:lang w:val="en-GB"/>
-        </w:rPr>
-        <w:t>Client-server</w:t>
-      </w:r>
-      <w:bookmarkEnd w:id="22"/>
-    </w:p>
-    <w:p>
-      <w:r>
-        <w:t xml:space="preserve">K tomu, aby mohla </w:t>
-      </w:r>
-      <w:r>
-        <w:rPr>
-          <w:lang w:val="en-GB"/>
-        </w:rPr>
-        <w:t>client-server</w:t>
-      </w:r>
-      <w:r>
-        <w:t xml:space="preserve"> architektura fungovat, jsou potřeba dva účastníci. Jak už název napovídá, je potřeba klient a server. Při provozu je jeden účastník nadřazen druhému. Klient si vyžádá informace (např. Data webové stránky) a server mu je, pokud k nim má klient oprávnění, pošle. Nejčastějším příkladem </w:t>
-      </w:r>
-      <w:r>
-        <w:t>je</w:t>
-      </w:r>
-      <w:r>
-        <w:t xml:space="preserve"> zmíněný webový server</w:t>
-      </w:r>
-      <w:r>
-        <w:t xml:space="preserve"> nebo</w:t>
-      </w:r>
-      <w:r>
-        <w:t xml:space="preserve"> herní server, </w:t>
-      </w:r>
-      <w:r>
-        <w:t xml:space="preserve">kterému </w:t>
-      </w:r>
-      <w:r>
-        <w:t>připojení hráči</w:t>
-      </w:r>
-      <w:r>
-        <w:t xml:space="preserve"> </w:t>
-      </w:r>
-      <w:r>
         <w:t>(klienti) posílají data k vyhodnocení a server pošle odpověď s výsledkem vyhodnocených dat.</w:t>
       </w:r>
     </w:p>
     <w:p>
       <w:pPr>
-        <w:pStyle w:val="Nadpis3"/>
-      </w:pPr>
-      <w:bookmarkStart w:id="23" w:name="_Toc533671137"/>
+        <w:pStyle w:val="Heading3"/>
+      </w:pPr>
+      <w:bookmarkStart w:id="22" w:name="_Toc533671137"/>
       <w:r>
         <w:lastRenderedPageBreak/>
         <w:t>Peer-to-peer</w:t>
       </w:r>
+      <w:bookmarkEnd w:id="22"/>
+    </w:p>
+    <w:p>
+      <w:r>
+        <w:t xml:space="preserve">Peer-to-peer neboli rovný s rovným je síť, ve které mají všichni účastníci stejné postavení. Data mezi sebou si sdílejí klienti navzájem. Jeden klient může vyčlenit část svých prostředků ke sdílení, a další je od něj může využít. Takovým hodně známým případem peer-to-peer připojení je </w:t>
+      </w:r>
+      <w:r>
+        <w:t>torrent</w:t>
+      </w:r>
+      <w:r>
+        <w:t xml:space="preserve">. Klient dá ke sdílení nějaká data. Ze začátku sdílí data sám všem, co si je chtějí stáhnout. Jakmile si je ale stáhne první klient, začne sdílet taky a takhle </w:t>
+      </w:r>
+      <w:r>
+        <w:t xml:space="preserve">to </w:t>
+      </w:r>
+      <w:r>
+        <w:t xml:space="preserve">dál </w:t>
+      </w:r>
+      <w:r>
+        <w:t>postupuje.</w:t>
+      </w:r>
+    </w:p>
+    <w:p>
+      <w:pPr>
+        <w:pStyle w:val="Heading1"/>
+      </w:pPr>
+      <w:bookmarkStart w:id="23" w:name="_Toc533671138"/>
+      <w:r>
+        <w:t>Konfigurace sítě</w:t>
+      </w:r>
       <w:bookmarkEnd w:id="23"/>
     </w:p>
     <w:p>
       <w:r>
-        <w:t xml:space="preserve">Peer-to-peer neboli rovný s rovným je síť, ve které mají všichni účastníci stejné postavení. Data mezi sebou si sdílejí klienti navzájem. Jeden klient může vyčlenit část svých prostředků ke sdílení, a další je od něj může využít. Takovým hodně známým případem peer-to-peer připojení je </w:t>
-      </w:r>
-      <w:r>
-        <w:t>torrent</w:t>
-      </w:r>
-      <w:r>
-        <w:t xml:space="preserve">. Klient dá ke sdílení nějaká data. Ze začátku sdílí data sám všem, co si je chtějí stáhnout. Jakmile si je ale stáhne první klient, začne sdílet taky a takhle se to dál </w:t>
-      </w:r>
-      <w:r>
-        <w:t>postupuje.</w:t>
-      </w:r>
-    </w:p>
-    <w:p>
-      <w:pPr>
-        <w:pStyle w:val="Nadpis1"/>
-      </w:pPr>
-      <w:bookmarkStart w:id="24" w:name="_Toc533671138"/>
-      <w:r>
-        <w:t>Konfigurace sítě</w:t>
+        <w:t xml:space="preserve">Konfigurace sítě je zdlouhavý proces. Je potřeba ji provést pečlivě </w:t>
+      </w:r>
+      <w:r>
+        <w:t>a vše naplánovat,</w:t>
+      </w:r>
+      <w:r>
+        <w:t xml:space="preserve"> jelikož jediný chybný krok může způsobit výpadek spojení v (celé) síti. Každá společnost používá své postupy, které se mohou lišit dokonce i mezi několika jejími zařízeními. Postupy zde uváděné jsou funkční u zařízení Cisco, přičemž principiálně to </w:t>
+      </w:r>
+      <w:r>
+        <w:t>funguje</w:t>
+      </w:r>
+      <w:r>
+        <w:t xml:space="preserve"> všude podobně. </w:t>
+      </w:r>
+    </w:p>
+    <w:p>
+      <w:pPr>
+        <w:pStyle w:val="Heading2"/>
+      </w:pPr>
+      <w:bookmarkStart w:id="24" w:name="_Toc533671139"/>
+      <w:r>
+        <w:t xml:space="preserve">Konfigurace základních </w:t>
+      </w:r>
+      <w:r>
+        <w:t>nastavení</w:t>
       </w:r>
       <w:bookmarkEnd w:id="24"/>
     </w:p>
     <w:p>
       <w:r>
-        <w:t xml:space="preserve">Konfigurace sítě je zdlouhavý proces. Je potřeba ji provést pečlivě </w:t>
-      </w:r>
-      <w:r>
-        <w:t>a vše naplánovat,</w:t>
-      </w:r>
-      <w:r>
-        <w:t xml:space="preserve"> jelikož jediný chybný krok může způsobit výpadek spojení v (celé) síti. Každá společnost používá své postupy, které se mohou lišit dokonce i mezi několika jejími zařízeními. Postupy zde uváděné jsou funkční u zařízení Cisco, přičemž principiálně to </w:t>
-      </w:r>
-      <w:r>
-        <w:t>funguje</w:t>
-      </w:r>
-      <w:r>
-        <w:t xml:space="preserve"> všude podobně. </w:t>
-      </w:r>
-    </w:p>
-    <w:p>
-      <w:pPr>
-        <w:pStyle w:val="Nadpis2"/>
-      </w:pPr>
-      <w:bookmarkStart w:id="25" w:name="_Toc533671139"/>
-      <w:r>
-        <w:t xml:space="preserve">Konfigurace základních </w:t>
-      </w:r>
-      <w:r>
-        <w:t>nastavení</w:t>
+        <w:t>Velká část zařízení má nastavení, která jsou pro všechn</w:t>
+      </w:r>
+      <w:r>
+        <w:t>a</w:t>
+      </w:r>
+      <w:r>
+        <w:t xml:space="preserve"> stejná. Typickým</w:t>
+      </w:r>
+      <w:r>
+        <w:t> </w:t>
+      </w:r>
+      <w:r>
+        <w:t xml:space="preserve">nastavením každého zařízení připojeného </w:t>
+      </w:r>
+      <w:r>
+        <w:t>k síti</w:t>
+      </w:r>
+      <w:r>
+        <w:t xml:space="preserve"> je</w:t>
+      </w:r>
+      <w:r>
+        <w:t xml:space="preserve"> jeho</w:t>
+      </w:r>
+      <w:r>
+        <w:t xml:space="preserve"> jméno. Dále</w:t>
+      </w:r>
+      <w:r>
+        <w:t> </w:t>
+      </w:r>
+      <w:r>
+        <w:t>bývá dobrým zvykem nastavit přístupové údaje a přístupová práva. Ještě</w:t>
+      </w:r>
+      <w:r>
+        <w:t> </w:t>
+      </w:r>
+      <w:r>
+        <w:t>je</w:t>
+      </w:r>
+      <w:r>
+        <w:t> </w:t>
+      </w:r>
+      <w:r>
+        <w:t>většinou potřeba nakonfigurovat způsoby připojení, např. SSH nebo Telnet. Samozřejmostí pak musí být zálohování provedené konfigurace, aby se při restartu zařízení nesmazala.</w:t>
+      </w:r>
+    </w:p>
+    <w:p>
+      <w:pPr>
+        <w:pStyle w:val="Heading2"/>
+      </w:pPr>
+      <w:bookmarkStart w:id="25" w:name="_Toc533671140"/>
+      <w:r>
+        <w:t>Konfigurace druhé vrstvy</w:t>
       </w:r>
       <w:bookmarkEnd w:id="25"/>
     </w:p>
     <w:p>
-      <w:r>
-        <w:t>Velká část zařízení má nastavení, která jsou pro všechn</w:t>
-      </w:r>
-      <w:r>
-        <w:t>a</w:t>
-      </w:r>
-      <w:r>
-        <w:t xml:space="preserve"> stejná. Typickým</w:t>
+      <w:pPr>
+        <w:pStyle w:val="Heading3"/>
+      </w:pPr>
+      <w:bookmarkStart w:id="26" w:name="_Toc533671141"/>
+      <w:r>
+        <w:t>Bezpečnost portů</w:t>
+      </w:r>
+      <w:bookmarkEnd w:id="26"/>
+      <w:r>
+        <w:t xml:space="preserve"> </w:t>
+      </w:r>
+    </w:p>
+    <w:p>
+      <w:r>
+        <w:t>Jedním z prvních úkonů, který by měl být při konfiguraci 2 vrstvy proveden</w:t>
+      </w:r>
+      <w:r>
+        <w:t xml:space="preserve">, </w:t>
+      </w:r>
+      <w:r>
+        <w:t>je</w:t>
       </w:r>
       <w:r>
         <w:t> </w:t>
       </w:r>
       <w:r>
-        <w:t xml:space="preserve">nastavením každého zařízení připojeného </w:t>
-      </w:r>
-      <w:r>
-        <w:t>k síti</w:t>
-      </w:r>
-      <w:r>
-        <w:t xml:space="preserve"> je</w:t>
-      </w:r>
-      <w:r>
-        <w:t xml:space="preserve"> jeho</w:t>
-      </w:r>
-      <w:r>
-        <w:t xml:space="preserve"> jméno. Dále</w:t>
+        <w:t>bezpečnost portů. Zde máme několik možností toho, jak síť chránit. To</w:t>
       </w:r>
       <w:r>
         <w:t> </w:t>
       </w:r>
       <w:r>
-        <w:t>bývá dobrým zvykem nastavit přístupové údaje a přístupová práva. Ještě</w:t>
+        <w:t>nejjednodušší a také nejlepší co můžeme ze začátku udělat je vypnout nepotřebné porty.</w:t>
+      </w:r>
+      <w:r>
+        <w:t xml:space="preserve"> </w:t>
+      </w:r>
+      <w:r>
+        <w:t>Dalším základním doporučením bývá nastavit povolené MAC adresy. To,</w:t>
       </w:r>
       <w:r>
         <w:t> </w:t>
       </w:r>
       <w:r>
-        <w:t>je</w:t>
+        <w:t>jak</w:t>
       </w:r>
       <w:r>
         <w:t> </w:t>
       </w:r>
       <w:r>
-        <w:t>většinou potřeba nakonfigurovat způsoby připojení, např. SSH nebo Telnet. Samozřejmostí pak musí být zálohování provedené konfigurace, aby se při restartu zařízení nesmazala.</w:t>
-      </w:r>
-    </w:p>
-    <w:p>
-      <w:pPr>
-        <w:pStyle w:val="Nadpis2"/>
-      </w:pPr>
-      <w:bookmarkStart w:id="26" w:name="_Toc533671140"/>
-      <w:r>
-        <w:t>Konfigurace druhé vrstvy</w:t>
-      </w:r>
-      <w:bookmarkEnd w:id="26"/>
-    </w:p>
-    <w:p>
-      <w:pPr>
-        <w:pStyle w:val="Nadpis3"/>
-      </w:pPr>
-      <w:bookmarkStart w:id="27" w:name="_Toc533671141"/>
-      <w:r>
-        <w:t>Bezpečnost portů</w:t>
-      </w:r>
-      <w:bookmarkEnd w:id="27"/>
+        <w:t>se</w:t>
+      </w:r>
+      <w:r>
+        <w:t> </w:t>
+      </w:r>
+      <w:r>
+        <w:t>může zařízení jednotliv</w:t>
+      </w:r>
+      <w:r>
+        <w:t xml:space="preserve">ě nakonfigurovat </w:t>
+      </w:r>
+      <w:r>
+        <w:t>se u různých zařízení liší. Cisco zařízení nabízejí 2 možnosti. Nejzákladnější je nastavení povolených adres manuálně. Toto</w:t>
+      </w:r>
+      <w:r>
+        <w:t> </w:t>
+      </w:r>
+      <w:r>
+        <w:t>nastavení je nejbezpečnější, ale zároveň nejm</w:t>
+      </w:r>
+      <w:r>
+        <w:t xml:space="preserve">éně </w:t>
+      </w:r>
+      <w:r>
+        <w:t>pohodlné. V případě, kdy se na portu často střídají počítače</w:t>
+      </w:r>
+      <w:r>
+        <w:t xml:space="preserve">, </w:t>
+      </w:r>
+      <w:r>
+        <w:t>bývá lepší nastavit dynamické učení se určitého počtu adres. Do doby, než je dovršen tento počet se zařízení naučí každou MAC adresu,</w:t>
+      </w:r>
+      <w:r>
+        <w:t xml:space="preserve"> která</w:t>
+      </w:r>
+      <w:r>
+        <w:t> </w:t>
+      </w:r>
+      <w:r>
+        <w:t>se na portu objeví. Jakékoli další adresy. Třetí možnost je jen rozšíření té</w:t>
+      </w:r>
+      <w:r>
+        <w:t> </w:t>
+      </w:r>
+      <w:r>
+        <w:t>první, a je jí „</w:t>
+      </w:r>
+      <w:r>
+        <w:t>sticky mac-address</w:t>
+      </w:r>
+      <w:r>
+        <w:t xml:space="preserve">“. V tomto módu se zařízení učí </w:t>
+      </w:r>
+      <w:r>
+        <w:t>MAC</w:t>
+      </w:r>
+      <w:r>
+        <w:t xml:space="preserve"> adresy stejně jako v dynamickém módu. Rozdíl je v tom, že se takto naučené adresy po</w:t>
+      </w:r>
+      <w:r>
+        <w:t> </w:t>
+      </w:r>
+      <w:r>
+        <w:t>restartu nesmažou.</w:t>
+      </w:r>
+    </w:p>
+    <w:p>
+      <w:r>
+        <w:t>V závislosti na tom pak ještě můžeme říct, co se stane, pokud se na síť pokusí připojit někdo s nepovolenou adresou. Tyto akce pak budou u každého zařízení jiné. U Cisca</w:t>
+      </w:r>
+      <w:r>
+        <w:t xml:space="preserve"> jsou celkem 3 možnosti. První z nich je </w:t>
+      </w:r>
+      <w:r>
+        <w:t>protected</w:t>
+      </w:r>
+      <w:r>
+        <w:t xml:space="preserve">, která všechny rámce zahodí. Na narušení ovšem nijak neupozorní. Další je </w:t>
+      </w:r>
+      <w:r>
+        <w:rPr>
+          <w:lang w:val="en-GB"/>
+        </w:rPr>
+        <w:t>restrict</w:t>
+      </w:r>
+      <w:r>
+        <w:t xml:space="preserve"> mode, ten udělá to</w:t>
+      </w:r>
+      <w:r>
+        <w:t> </w:t>
+      </w:r>
+      <w:r>
+        <w:t xml:space="preserve">samé jako </w:t>
+      </w:r>
+      <w:r>
+        <w:rPr>
+          <w:lang w:val="en-GB"/>
+        </w:rPr>
+        <w:t>protected</w:t>
+      </w:r>
+      <w:r>
+        <w:rPr>
+          <w:lang w:val="en-GB"/>
+        </w:rPr>
+        <w:t>,</w:t>
+      </w:r>
+      <w:r>
+        <w:t xml:space="preserve"> ale že narušení zaloguje</w:t>
+      </w:r>
+      <w:r>
+        <w:t xml:space="preserve">. Posledním je </w:t>
+      </w:r>
+      <w:r>
+        <w:t>shutdown</w:t>
+      </w:r>
+      <w:r>
+        <w:t xml:space="preserve"> mode, který dělá přesně to, co říká název. Při narušení fyzicky vypne port.</w:t>
+      </w:r>
       <w:r>
         <w:t xml:space="preserve"> </w:t>
       </w:r>
     </w:p>
     <w:p>
-      <w:r>
-        <w:t>Jedním z prvních úkonů, který by měl být při konfiguraci 2 vrstvy proveden je</w:t>
-      </w:r>
-      <w:r>
-        <w:t> </w:t>
-      </w:r>
-      <w:r>
-        <w:t>bezpečnost portů. Zde máme několik možností toho, jak síť chránit. To</w:t>
-      </w:r>
-      <w:r>
-        <w:t> </w:t>
-      </w:r>
-      <w:r>
-        <w:t>nejjednodušší a také nejlepší co můžeme ze začátku udělat je vypnout nepotřebné porty.</w:t>
-      </w:r>
-      <w:r>
-        <w:t xml:space="preserve"> </w:t>
-      </w:r>
-      <w:r>
-        <w:t>Dalším základním doporučením bývá nastavit povolené MAC adresy. To,</w:t>
-      </w:r>
-      <w:r>
-        <w:t> </w:t>
-      </w:r>
-      <w:r>
-        <w:t>jak</w:t>
-      </w:r>
-      <w:r>
-        <w:t> </w:t>
-      </w:r>
-      <w:r>
-        <w:t>se</w:t>
-      </w:r>
-      <w:r>
-        <w:t> </w:t>
-      </w:r>
-      <w:r>
-        <w:t>může zařízení jednotlivé se u různých zařízení liší. Cisco zařízení nabízejí 2 možnosti. Nejzákladnější je nastavení povolených adres manuálně. Toto</w:t>
-      </w:r>
-      <w:r>
-        <w:t> </w:t>
-      </w:r>
-      <w:r>
-        <w:t>nastavení je nejbezpečnější, ale zároveň nejmíň pohodlné. V případě, kdy se na portu často střídají počítače bývá lepší nastavit dynamické učení se určitého počtu adres. Do doby, než je dovršen tento počet se zařízení naučí každou MAC adresu, jež</w:t>
-      </w:r>
-      <w:r>
-        <w:t> </w:t>
-      </w:r>
-      <w:r>
-        <w:t>se na portu objeví. Jakékoli další adresy. Třetí možnost je jen rozšíření té</w:t>
-      </w:r>
-      <w:r>
-        <w:t> </w:t>
-      </w:r>
-      <w:r>
-        <w:t>první, a je jí „</w:t>
-      </w:r>
-      <w:r>
-        <w:t>sticky mac-address</w:t>
-      </w:r>
-      <w:r>
-        <w:t xml:space="preserve">“. V tomto módu se zařízení učí </w:t>
-      </w:r>
-      <w:r>
-        <w:t>MAC</w:t>
-      </w:r>
-      <w:r>
-        <w:t xml:space="preserve"> adresy stejně jako v dynamickém módu. Rozdíl je v tom, že se takto naučené adresy po</w:t>
-      </w:r>
-      <w:r>
-        <w:t> </w:t>
-      </w:r>
-      <w:r>
-        <w:t>restartu nesmažou.</w:t>
-      </w:r>
-    </w:p>
-    <w:p>
-      <w:r>
-        <w:t xml:space="preserve">V závislosti na tom pak ještě můžeme říct, co se stane, pokud se na síť pokusí připojit někdo s nepovolenou adresou. Tyto akce pak budou u každého zařízení jiné. U </w:t>
-      </w:r>
-      <w:proofErr w:type="spellStart"/>
-      <w:r>
-        <w:t>Cisca</w:t>
-      </w:r>
-      <w:proofErr w:type="spellEnd"/>
-      <w:r>
-        <w:t xml:space="preserve"> jsou celkem 3 možnosti. První z nich je </w:t>
-      </w:r>
-      <w:r>
-        <w:t>protected</w:t>
-      </w:r>
-      <w:r>
-        <w:t xml:space="preserve">, která všechny rámce zahodí. Na narušení ovšem nijak neupozorní. Další je </w:t>
-      </w:r>
-      <w:r>
-        <w:rPr>
-          <w:lang w:val="en-GB"/>
-        </w:rPr>
-        <w:t>restrict</w:t>
-      </w:r>
-      <w:r>
-        <w:t xml:space="preserve"> mode, ten udělá to</w:t>
-      </w:r>
-      <w:r>
-        <w:t> </w:t>
-      </w:r>
-      <w:r>
-        <w:t xml:space="preserve">samé jako </w:t>
-      </w:r>
-      <w:r>
-        <w:rPr>
-          <w:lang w:val="en-GB"/>
-        </w:rPr>
-        <w:t>protected</w:t>
-      </w:r>
-      <w:r>
-        <w:rPr>
-          <w:lang w:val="en-GB"/>
-        </w:rPr>
-        <w:t>,</w:t>
-      </w:r>
-      <w:r>
-        <w:t xml:space="preserve"> ale že narušení </w:t>
-      </w:r>
-      <w:proofErr w:type="spellStart"/>
-      <w:r>
-        <w:t>zaloguje</w:t>
-      </w:r>
-      <w:proofErr w:type="spellEnd"/>
-      <w:r>
-        <w:t xml:space="preserve">. Posledním je </w:t>
-      </w:r>
-      <w:r>
-        <w:t>shutdown</w:t>
-      </w:r>
-      <w:r>
-        <w:t xml:space="preserve"> mode, který dělá přesně to, co říká název. Při narušení fyzicky vypne port.</w:t>
-      </w:r>
-      <w:r>
-        <w:t xml:space="preserve"> </w:t>
-      </w:r>
-    </w:p>
-    <w:p>
-      <w:pPr>
-        <w:pStyle w:val="Nadpis2"/>
-      </w:pPr>
-      <w:bookmarkStart w:id="28" w:name="_Toc533671142"/>
+      <w:pPr>
+        <w:pStyle w:val="Heading2"/>
+      </w:pPr>
+      <w:bookmarkStart w:id="27" w:name="_Toc533671142"/>
       <w:r>
         <w:lastRenderedPageBreak/>
         <w:t>Konfigurace třetí vrstvy</w:t>
       </w:r>
+      <w:bookmarkEnd w:id="27"/>
+    </w:p>
+    <w:p>
+      <w:pPr>
+        <w:pStyle w:val="Heading3"/>
+      </w:pPr>
+      <w:bookmarkStart w:id="28" w:name="_Toc533671143"/>
+      <w:r>
+        <w:t>Routovaní</w:t>
+      </w:r>
       <w:bookmarkEnd w:id="28"/>
     </w:p>
     <w:p>
-      <w:pPr>
-        <w:pStyle w:val="Nadpis3"/>
-      </w:pPr>
-      <w:bookmarkStart w:id="29" w:name="_Toc533671143"/>
-      <w:proofErr w:type="spellStart"/>
-      <w:r>
-        <w:t>Routovaní</w:t>
-      </w:r>
-      <w:bookmarkEnd w:id="29"/>
-      <w:proofErr w:type="spellEnd"/>
-    </w:p>
-    <w:p>
-      <w:r>
-        <w:t xml:space="preserve">Nejdůležitějším nastavením na 3. vrstvě je společně se správnou konfigurací adresace, nastavení směrování. K tomu, aby router dokázal směrovat packet k destinaci si musí nejdříve naplnit </w:t>
-      </w:r>
-      <w:proofErr w:type="spellStart"/>
-      <w:r>
-        <w:t>routovací</w:t>
-      </w:r>
-      <w:proofErr w:type="spellEnd"/>
-      <w:r>
-        <w:t xml:space="preserve"> tabulku. Nejzákladnější možností konfigurace je </w:t>
+      <w:r>
+        <w:t xml:space="preserve">Nejdůležitějším nastavením na 3. vrstvě je společně se správnou konfigurací adresace, nastavení směrování. K tomu, aby router dokázal směrovat packet k destinaci si musí nejdříve naplnit routovací tabulku. Nejzákladnější možností konfigurace je </w:t>
       </w:r>
       <w:r>
         <w:t>manuální</w:t>
@@ -1753,30 +1674,17 @@
       <w:r>
         <w:t xml:space="preserve"> zadání cesty. U </w:t>
       </w:r>
-      <w:proofErr w:type="spellStart"/>
       <w:r>
         <w:t>C</w:t>
       </w:r>
       <w:r>
-        <w:t>isca</w:t>
-      </w:r>
-      <w:proofErr w:type="spellEnd"/>
-      <w:r>
-        <w:t xml:space="preserve"> je to přes příkaz „</w:t>
+        <w:t>isca je to přes příkaz „</w:t>
       </w:r>
       <w:r>
         <w:t>ip route </w:t>
       </w:r>
       <w:r>
-        <w:t xml:space="preserve">&lt;CÍLOVÁ IP ADRESA&gt; &lt;CÍLOVÁ MASKA&gt; &lt;ADRESA PROTĚJŠÍHO ROZHRANÍ nebo OZNAČENÍ ODCHOZÍ ROZHRANÍ&gt;“. Pro výkon sítě je nejlepší varianta zadání jak adresy protějšího rozhraní, tak označení odchozího rozhraní. Tímto způsobem se také konfiguruje defaultní cesta, která slouží pro všechny packety s neznámou cílovou adresou. Výhodou je snížený dopad na výkon sítě, jelikož router nemusí hledat v </w:t>
-      </w:r>
-      <w:proofErr w:type="spellStart"/>
-      <w:r>
-        <w:t>routovací</w:t>
-      </w:r>
-      <w:proofErr w:type="spellEnd"/>
-      <w:r>
-        <w:t xml:space="preserve"> tabulce dvakrát. </w:t>
+        <w:t xml:space="preserve">&lt;CÍLOVÁ IP ADRESA&gt; &lt;CÍLOVÁ MASKA&gt; &lt;ADRESA PROTĚJŠÍHO ROZHRANÍ nebo OZNAČENÍ ODCHOZÍ ROZHRANÍ&gt;“. Pro výkon sítě je nejlepší varianta zadání jak adresy protějšího rozhraní, tak označení odchozího rozhraní. Tímto způsobem se také konfiguruje defaultní cesta, která slouží pro všechny packety s neznámou cílovou adresou. Výhodou je snížený dopad na výkon sítě, jelikož router nemusí hledat v routovací tabulce dvakrát. </w:t>
       </w:r>
     </w:p>
     <w:p>
@@ -1858,7 +1766,7 @@
     </w:p>
     <w:p>
       <w:pPr>
-        <w:pStyle w:val="Nadpis3"/>
+        <w:pStyle w:val="Heading3"/>
       </w:pPr>
       <w:r>
         <w:t>RIP</w:t>
@@ -1893,7 +1801,13 @@
         <w:t xml:space="preserve"> </w:t>
       </w:r>
       <w:r>
-        <w:t>Typově je distance vektor</w:t>
+        <w:t>Typově je distance ve</w:t>
+      </w:r>
+      <w:r>
+        <w:t>c</w:t>
+      </w:r>
+      <w:r>
+        <w:t>tor</w:t>
       </w:r>
       <w:r>
         <w:t xml:space="preserve"> a používá speciální algoritmus pro určení </w:t>
@@ -1938,7 +1852,10 @@
         <w:t>směrovacími protokoly</w:t>
       </w:r>
       <w:r>
-        <w:t xml:space="preserve">, kvůli </w:t>
+        <w:t xml:space="preserve"> </w:t>
+      </w:r>
+      <w:r>
+        <w:t xml:space="preserve">kvůli </w:t>
       </w:r>
       <w:r>
         <w:t xml:space="preserve">pomalému </w:t>
@@ -1950,7 +1867,10 @@
         <w:t xml:space="preserve"> informací a </w:t>
       </w:r>
       <w:r>
-        <w:t>rozšiřitelností</w:t>
+        <w:t>rozšiřitelnost</w:t>
+      </w:r>
+      <w:r>
+        <w:t>i</w:t>
       </w:r>
       <w:r>
         <w:t xml:space="preserve">. </w:t>
@@ -2009,156 +1929,144 @@
         <w:t xml:space="preserve">všem ostatním </w:t>
       </w:r>
       <w:r>
-        <w:t xml:space="preserve">pomocí </w:t>
-      </w:r>
-      <w:proofErr w:type="spellStart"/>
-      <w:r>
-        <w:t>multicastu</w:t>
-      </w:r>
-      <w:proofErr w:type="spellEnd"/>
+        <w:t>pomocí multicastu.</w:t>
+      </w:r>
+      <w:r>
+        <w:br/>
+        <w:t>RIPng</w:t>
+      </w:r>
+      <w:r>
+        <w:t xml:space="preserve"> je rozšíření pro IPv6.</w:t>
+      </w:r>
+    </w:p>
+    <w:p>
+      <w:pPr>
+        <w:pStyle w:val="Heading3"/>
+        <w:rPr>
+          <w:sz w:val="18"/>
+        </w:rPr>
+      </w:pPr>
+      <w:r>
+        <w:t>OSPF</w:t>
+      </w:r>
+      <w:r>
+        <w:t xml:space="preserve"> </w:t>
+      </w:r>
+      <w:r>
+        <w:rPr>
+          <w:sz w:val="18"/>
+        </w:rPr>
+        <w:t>Open Shortest Path First</w:t>
+      </w:r>
+    </w:p>
+    <w:p>
+      <w:r>
+        <w:t xml:space="preserve">Směrovací protokol </w:t>
+      </w:r>
+      <w:r>
+        <w:t>fungující</w:t>
+      </w:r>
+      <w:r>
+        <w:t xml:space="preserve"> na </w:t>
+      </w:r>
+      <w:r>
+        <w:t>link-state</w:t>
+      </w:r>
+      <w:r>
+        <w:t xml:space="preserve"> </w:t>
+      </w:r>
+      <w:r>
+        <w:t>(</w:t>
+      </w:r>
+      <w:r>
+        <w:t xml:space="preserve">každý </w:t>
+      </w:r>
+      <w:r>
+        <w:t>směrovač</w:t>
+      </w:r>
+      <w:r>
+        <w:t xml:space="preserve"> zná strukturu celé sítě).</w:t>
+      </w:r>
+      <w:r>
+        <w:t xml:space="preserve"> Je beztřídní</w:t>
+      </w:r>
+      <w:r>
+        <w:t>, nepodporuje sumarizaci</w:t>
+      </w:r>
+      <w:r>
+        <w:t>. Činnost OSPF je rozdělena do tří částí – správa sousedských relací, šíření směrovacích informací a určování nejkratších (optimálních) cest.</w:t>
+      </w:r>
+      <w:r>
+        <w:t xml:space="preserve"> </w:t>
+      </w:r>
+      <w:r>
+        <w:t xml:space="preserve">OSPF bylo vytvořeno k vybrání </w:t>
+      </w:r>
+      <w:r>
+        <w:t>nejkratší cesty</w:t>
+      </w:r>
+      <w:r>
+        <w:t>,</w:t>
+      </w:r>
+      <w:r>
+        <w:t xml:space="preserve"> aby byla vypočítaná </w:t>
+      </w:r>
+      <w:r>
+        <w:t xml:space="preserve">s ohledem na </w:t>
+      </w:r>
+      <w:r>
+        <w:t xml:space="preserve">rychlost, </w:t>
+      </w:r>
+      <w:r>
+        <w:t>zpoždění</w:t>
+      </w:r>
+      <w:r>
+        <w:t xml:space="preserve"> </w:t>
+      </w:r>
+      <w:r>
+        <w:t xml:space="preserve">a </w:t>
+      </w:r>
+      <w:r>
+        <w:t>load</w:t>
+      </w:r>
+      <w:r>
+        <w:t xml:space="preserve">. </w:t>
+      </w:r>
+      <w:r>
+        <w:t>Jsou tři verze</w:t>
+      </w:r>
       <w:r>
         <w:t>.</w:t>
       </w:r>
-      <w:r>
-        <w:br/>
-      </w:r>
-      <w:proofErr w:type="spellStart"/>
-      <w:r>
-        <w:t>RIPng</w:t>
-      </w:r>
-      <w:proofErr w:type="spellEnd"/>
-      <w:r>
-        <w:t xml:space="preserve"> je rozšíření pro IPv6.</w:t>
-      </w:r>
-    </w:p>
-    <w:p>
-      <w:pPr>
-        <w:pStyle w:val="Nadpis3"/>
-        <w:rPr>
-          <w:sz w:val="18"/>
-        </w:rPr>
-      </w:pPr>
-      <w:r>
-        <w:t>OSPF</w:t>
+    </w:p>
+    <w:p>
+      <w:pPr>
+        <w:pStyle w:val="Heading3"/>
+      </w:pPr>
+      <w:r>
+        <w:t>EI</w:t>
+      </w:r>
+      <w:r>
+        <w:t>GRP</w:t>
+      </w:r>
+    </w:p>
+    <w:p>
+      <w:r>
+        <w:t xml:space="preserve">Protokol, který byl </w:t>
+      </w:r>
+      <w:r>
+        <w:t>navržen</w:t>
+      </w:r>
+      <w:r>
+        <w:t xml:space="preserve"> společností Cisco</w:t>
+      </w:r>
+      <w:r>
+        <w:t>. EIGRP posílá pouze přírůstkové aktualizace, což snižuje zátěž zařízení a množství dat, které musí být předány.</w:t>
       </w:r>
       <w:r>
         <w:t xml:space="preserve"> </w:t>
       </w:r>
       <w:r>
-        <w:rPr>
-          <w:sz w:val="18"/>
-        </w:rPr>
-        <w:t>Open Shortest Path First</w:t>
-      </w:r>
-    </w:p>
-    <w:p>
-      <w:r>
-        <w:t xml:space="preserve">Směrovací protokol </w:t>
-      </w:r>
-      <w:r>
-        <w:t>fungující</w:t>
-      </w:r>
-      <w:r>
-        <w:t xml:space="preserve"> na </w:t>
-      </w:r>
-      <w:r>
-        <w:t>link-state</w:t>
-      </w:r>
-      <w:r>
-        <w:t xml:space="preserve"> </w:t>
-      </w:r>
-      <w:r>
-        <w:t>(</w:t>
-      </w:r>
-      <w:r>
-        <w:t xml:space="preserve">každý </w:t>
-      </w:r>
-      <w:r>
-        <w:t>směrovač</w:t>
-      </w:r>
-      <w:r>
-        <w:t xml:space="preserve"> zná strukturu celé sítě).</w:t>
-      </w:r>
-      <w:r>
-        <w:t xml:space="preserve"> Je beztřídní</w:t>
-      </w:r>
-      <w:r>
-        <w:t>, nepodporuje sumarizaci</w:t>
-      </w:r>
-      <w:r>
-        <w:t>. Činnost OSPF je rozdělena do tří částí – správa sousedských relací, šíření směrovacích informací a určování nejkratších (optimálních) cest.</w:t>
-      </w:r>
-      <w:r>
-        <w:t xml:space="preserve"> </w:t>
-      </w:r>
-      <w:r>
-        <w:t xml:space="preserve">OSPF bylo vytvořeno k vybrání </w:t>
-      </w:r>
-      <w:r>
-        <w:t>nejkratší cesty</w:t>
-      </w:r>
-      <w:r>
-        <w:t>,</w:t>
-      </w:r>
-      <w:r>
-        <w:t xml:space="preserve"> aby byla vypočítaná </w:t>
-      </w:r>
-      <w:r>
-        <w:t xml:space="preserve">s ohledem na </w:t>
-      </w:r>
-      <w:r>
-        <w:t xml:space="preserve">rychlost, </w:t>
-      </w:r>
-      <w:r>
-        <w:t>zpoždění</w:t>
-      </w:r>
-      <w:r>
-        <w:t xml:space="preserve"> </w:t>
-      </w:r>
-      <w:r>
-        <w:t xml:space="preserve">a </w:t>
-      </w:r>
-      <w:r>
-        <w:t>load</w:t>
-      </w:r>
-      <w:r>
-        <w:t xml:space="preserve">. </w:t>
-      </w:r>
-      <w:r>
-        <w:t>Jsou tři verze</w:t>
-      </w:r>
-      <w:r>
-        <w:t>.</w:t>
-      </w:r>
-    </w:p>
-    <w:p>
-      <w:pPr>
-        <w:pStyle w:val="Nadpis3"/>
-      </w:pPr>
-      <w:r>
-        <w:t>EI</w:t>
-      </w:r>
-      <w:r>
-        <w:t>GRP</w:t>
-      </w:r>
-    </w:p>
-    <w:p>
-      <w:r>
-        <w:t xml:space="preserve">Protokol, který byl </w:t>
-      </w:r>
-      <w:r>
-        <w:t>navržen</w:t>
-      </w:r>
-      <w:r>
-        <w:t xml:space="preserve"> společností Cisco</w:t>
-      </w:r>
-      <w:r>
-        <w:t>. EIGRP posílá pouze přírůstkové aktualizace, což snižuje zátěž zařízení a množství dat, které musí být předány.</w:t>
-      </w:r>
-      <w:r>
-        <w:t xml:space="preserve"> </w:t>
-      </w:r>
-      <w:r>
         <w:t xml:space="preserve">Téměř všechny routery obsahují </w:t>
       </w:r>
       <w:r>
@@ -2171,12 +2079,20 @@
         <w:t>síti</w:t>
       </w:r>
       <w:r>
-        <w:t>. V případě, že cesta k cíli není platná, provoz se ukončí.</w:t>
-      </w:r>
-    </w:p>
-    <w:p>
-      <w:pPr>
-        <w:pStyle w:val="Nadpis3"/>
+        <w:t xml:space="preserve">. V případě, že cesta k cíli není platná, provoz se </w:t>
+      </w:r>
+      <w:r>
+        <w:t xml:space="preserve">po určité prodlevě </w:t>
+      </w:r>
+      <w:bookmarkStart w:id="29" w:name="_GoBack"/>
+      <w:bookmarkEnd w:id="29"/>
+      <w:r>
+        <w:t>ukončí.</w:t>
+      </w:r>
+    </w:p>
+    <w:p>
+      <w:pPr>
+        <w:pStyle w:val="Heading3"/>
       </w:pPr>
       <w:bookmarkStart w:id="30" w:name="_Toc533671144"/>
       <w:r>
@@ -2203,7 +2119,7 @@
     </w:p>
     <w:p>
       <w:pPr>
-        <w:pStyle w:val="Nadpis3"/>
+        <w:pStyle w:val="Heading3"/>
       </w:pPr>
       <w:bookmarkStart w:id="31" w:name="_Toc533671145"/>
       <w:r>
@@ -2238,7 +2154,7 @@
     </w:p>
     <w:p>
       <w:pPr>
-        <w:pStyle w:val="Nadpis3"/>
+        <w:pStyle w:val="Heading3"/>
       </w:pPr>
       <w:bookmarkStart w:id="32" w:name="_Toc533671146"/>
       <w:r>
@@ -2254,45 +2170,13 @@
         <w:t>,</w:t>
       </w:r>
       <w:r>
-        <w:t xml:space="preserve"> akorát naopak. Dále už se konfigurace značně rozchází. U statického překladu se vytváří seznam, ve kterém je v každém záznamu přiřazena jedna lokální adresa k jedné veřejné. Konfigurace dynamického </w:t>
-      </w:r>
-      <w:proofErr w:type="spellStart"/>
-      <w:r>
-        <w:t>NATu</w:t>
-      </w:r>
-      <w:proofErr w:type="spellEnd"/>
-      <w:r>
-        <w:t xml:space="preserve"> a </w:t>
-      </w:r>
-      <w:proofErr w:type="spellStart"/>
-      <w:r>
-        <w:t>PATu</w:t>
-      </w:r>
-      <w:proofErr w:type="spellEnd"/>
-      <w:r>
-        <w:t xml:space="preserve"> je relativně stejná. Nejdříve se nastaví seznam adres, na které můžeme překládat. Poté je potřeba vytvořit </w:t>
+        <w:t xml:space="preserve"> akorát naopak. Dále už se konfigurace značně rozchází. U statického překladu se vytváří seznam, ve kterém je v každém záznamu přiřazena jedna lokální adresa k jedné veřejné. Konfigurace dynamického NATu a PATu je relativně stejná. Nejdříve se nastaví seznam adres, na které můžeme překládat. Poté je potřeba vytvořit </w:t>
       </w:r>
       <w:r>
         <w:t>access</w:t>
       </w:r>
       <w:r>
-        <w:t xml:space="preserve"> list, jenž definuje adresy s povoleným překladem. Nakonec už se jen přiřadí ACL k seznamu adres. U </w:t>
-      </w:r>
-      <w:proofErr w:type="spellStart"/>
-      <w:r>
-        <w:t>PATu</w:t>
-      </w:r>
-      <w:proofErr w:type="spellEnd"/>
-      <w:r>
-        <w:t xml:space="preserve"> je to stejné, jen ještě propojení ACL s veřejnými adresami označíme jako PAT, u </w:t>
-      </w:r>
-      <w:proofErr w:type="spellStart"/>
-      <w:r>
-        <w:t>Cisca</w:t>
-      </w:r>
-      <w:proofErr w:type="spellEnd"/>
-      <w:r>
-        <w:t xml:space="preserve"> slovíčkem </w:t>
+        <w:t xml:space="preserve"> list, jenž definuje adresy s povoleným překladem. Nakonec už se jen přiřadí ACL k seznamu adres. U PATu je to stejné, jen ještě propojení ACL s veřejnými adresami označíme jako PAT, u Cisca slovíčkem </w:t>
       </w:r>
       <w:r>
         <w:t>overload</w:t>
@@ -2303,7 +2187,7 @@
     </w:p>
     <w:p>
       <w:pPr>
-        <w:pStyle w:val="Nadpis1"/>
+        <w:pStyle w:val="Heading1"/>
       </w:pPr>
       <w:bookmarkStart w:id="33" w:name="_Toc533671147"/>
       <w:r>
@@ -2313,7 +2197,7 @@
     </w:p>
     <w:p>
       <w:pPr>
-        <w:pStyle w:val="Nadpis2"/>
+        <w:pStyle w:val="Heading2"/>
       </w:pPr>
       <w:bookmarkStart w:id="34" w:name="_Toc533671148"/>
       <w:r>
@@ -2380,7 +2264,7 @@
     </w:p>
     <w:p>
       <w:pPr>
-        <w:pStyle w:val="Nadpis2"/>
+        <w:pStyle w:val="Heading2"/>
       </w:pPr>
       <w:bookmarkStart w:id="35" w:name="_Toc533671149"/>
       <w:r>
@@ -2390,36 +2274,12 @@
     </w:p>
     <w:p>
       <w:r>
-        <w:t xml:space="preserve">IP adresa slouží k adresaci na 3. síťové vrstvě, a je součástí protokolu IP nacházejícím se na stejné vrstvě. Používají se 2 její verze, přičemž obě si rozebereme níže. Při směrování packetů se používá </w:t>
-      </w:r>
-      <w:proofErr w:type="spellStart"/>
-      <w:r>
-        <w:t>IPv</w:t>
-      </w:r>
-      <w:proofErr w:type="spellEnd"/>
-      <w:r>
-        <w:t>(4/6) adresa společně se síťovou maskou. Ta má stejnou velikost jako jednotlivé IP adresy, a bity v ní nastavené na 1 jsou po sobě jdoucí. Využívá se k procesu “</w:t>
-      </w:r>
-      <w:proofErr w:type="spellStart"/>
-      <w:r>
-        <w:t>ANDování</w:t>
-      </w:r>
-      <w:proofErr w:type="spellEnd"/>
-      <w:r>
-        <w:t xml:space="preserve">”. Procesem </w:t>
-      </w:r>
-      <w:proofErr w:type="spellStart"/>
-      <w:r>
-        <w:t>ANDování</w:t>
-      </w:r>
-      <w:proofErr w:type="spellEnd"/>
-      <w:r>
-        <w:t xml:space="preserve"> se získá adresa sítě tak, že se vezme adresa sítě s maskou sítě a porovnají se jednotlivé bity. Tam kde je u obou bitů 1 se nechá 1. Jinde je bit 0. Lze pak snadno zjistit, zda packet, který přijde, patří do dané sítě.  </w:t>
-      </w:r>
-    </w:p>
-    <w:p>
-      <w:pPr>
-        <w:pStyle w:val="Nadpis3"/>
+        <w:t xml:space="preserve">IP adresa slouží k adresaci na 3. síťové vrstvě, a je součástí protokolu IP nacházejícím se na stejné vrstvě. Používají se 2 její verze, přičemž obě si rozebereme níže. Při směrování packetů se používá IPv(4/6) adresa společně se síťovou maskou. Ta má stejnou velikost jako jednotlivé IP adresy, a bity v ní nastavené na 1 jsou po sobě jdoucí. Využívá se k procesu “ANDování”. Procesem ANDování se získá adresa sítě tak, že se vezme adresa sítě s maskou sítě a porovnají se jednotlivé bity. Tam kde je u obou bitů 1 se nechá 1. Jinde je bit 0. Lze pak snadno zjistit, zda packet, který přijde, patří do dané sítě.  </w:t>
+      </w:r>
+    </w:p>
+    <w:p>
+      <w:pPr>
+        <w:pStyle w:val="Heading3"/>
       </w:pPr>
       <w:bookmarkStart w:id="36" w:name="_Toc533671150"/>
       <w:r>
@@ -2446,28 +2306,12 @@
         <w:t xml:space="preserve"> </w:t>
       </w:r>
       <w:r>
-        <w:t xml:space="preserve">(dnes nejčastěji PAT). Technologie </w:t>
-      </w:r>
-      <w:proofErr w:type="spellStart"/>
-      <w:r>
-        <w:t>NATu</w:t>
-      </w:r>
-      <w:proofErr w:type="spellEnd"/>
-      <w:r>
-        <w:t xml:space="preserve"> umožňuje přidělit jedné síti (typicky jedna domácnost/kancelář) jednu vnější adresu a uvnitř sítě používat privátní adresaci. Při kontaktu vnějšího světa je pak vnitřní adresa přeložena na veřejnou adresu. U dnes nejčastěji používaného </w:t>
-      </w:r>
-      <w:proofErr w:type="spellStart"/>
-      <w:r>
-        <w:t>PATu</w:t>
-      </w:r>
-      <w:proofErr w:type="spellEnd"/>
-      <w:r>
-        <w:t xml:space="preserve"> je pro komunikaci ještě přiřazen port TCP/UDP.</w:t>
-      </w:r>
-    </w:p>
-    <w:p>
-      <w:pPr>
-        <w:pStyle w:val="Nadpis3"/>
+        <w:t>(dnes nejčastěji PAT). Technologie NATu umožňuje přidělit jedné síti (typicky jedna domácnost/kancelář) jednu vnější adresu a uvnitř sítě používat privátní adresaci. Při kontaktu vnějšího světa je pak vnitřní adresa přeložena na veřejnou adresu. U dnes nejčastěji používaného PATu je pro komunikaci ještě přiřazen port TCP/UDP.</w:t>
+      </w:r>
+    </w:p>
+    <w:p>
+      <w:pPr>
+        <w:pStyle w:val="Heading3"/>
       </w:pPr>
       <w:bookmarkStart w:id="37" w:name="_Toc533671151"/>
       <w:r>
@@ -2477,15 +2321,7 @@
     </w:p>
     <w:p>
       <w:r>
-        <w:t xml:space="preserve">Všem je jasné, že k úplnému vyčerpání IPv4 dříve nebo později dojde. Navíc je poslední dobou čím dál nutnější, typicky např. Kvůli </w:t>
-      </w:r>
-      <w:proofErr w:type="spellStart"/>
-      <w:r>
-        <w:t>IoT</w:t>
-      </w:r>
-      <w:proofErr w:type="spellEnd"/>
-      <w:r>
-        <w:t>, dát jednotlivým zařízením unikátní adresu. Z tohoto důvodu vznikla verze IPv6, která má velikost 128bit. Nabízí tedy 2</w:t>
+        <w:t>Všem je jasné, že k úplnému vyčerpání IPv4 dříve nebo později dojde. Navíc je poslední dobou čím dál nutnější, typicky např. Kvůli IoT, dát jednotlivým zařízením unikátní adresu. Z tohoto důvodu vznikla verze IPv6, která má velikost 128bit. Nabízí tedy 2</w:t>
       </w:r>
       <w:r>
         <w:rPr>
@@ -2534,7 +2370,7 @@
     </w:p>
     <w:p>
       <w:pPr>
-        <w:pStyle w:val="Nadpis1"/>
+        <w:pStyle w:val="Heading1"/>
       </w:pPr>
       <w:bookmarkStart w:id="38" w:name="_Toc533671152"/>
       <w:r>
@@ -2593,7 +2429,7 @@
     </w:p>
     <w:p>
       <w:pPr>
-        <w:pStyle w:val="Nadpis1"/>
+        <w:pStyle w:val="Heading1"/>
       </w:pPr>
       <w:bookmarkStart w:id="39" w:name="_Toc533671153"/>
       <w:r>
@@ -2608,7 +2444,7 @@
     </w:p>
     <w:p>
       <w:pPr>
-        <w:pStyle w:val="Nadpis1"/>
+        <w:pStyle w:val="Heading1"/>
       </w:pPr>
       <w:bookmarkStart w:id="40" w:name="_Toc533671154"/>
       <w:r>
@@ -2623,7 +2459,7 @@
     </w:p>
     <w:p>
       <w:pPr>
-        <w:pStyle w:val="Nadpis2"/>
+        <w:pStyle w:val="Heading2"/>
       </w:pPr>
       <w:bookmarkStart w:id="41" w:name="_Toc533671155"/>
       <w:r>
@@ -2638,7 +2474,7 @@
     </w:p>
     <w:p>
       <w:pPr>
-        <w:pStyle w:val="Nadpis2"/>
+        <w:pStyle w:val="Heading2"/>
       </w:pPr>
       <w:bookmarkStart w:id="42" w:name="_Toc533671156"/>
       <w:r>
@@ -2653,7 +2489,7 @@
     </w:p>
     <w:p>
       <w:pPr>
-        <w:pStyle w:val="Nadpis2"/>
+        <w:pStyle w:val="Heading2"/>
       </w:pPr>
       <w:bookmarkStart w:id="43" w:name="_Toc533671157"/>
       <w:r>
@@ -2674,7 +2510,7 @@
     </w:p>
     <w:p>
       <w:pPr>
-        <w:pStyle w:val="Odstavecseseznamem"/>
+        <w:pStyle w:val="ListParagraph"/>
         <w:numPr>
           <w:ilvl w:val="0"/>
           <w:numId w:val="2"/>
@@ -2693,7 +2529,7 @@
     </w:p>
     <w:p>
       <w:pPr>
-        <w:pStyle w:val="Odstavecseseznamem"/>
+        <w:pStyle w:val="ListParagraph"/>
         <w:numPr>
           <w:ilvl w:val="0"/>
           <w:numId w:val="2"/>
@@ -2712,7 +2548,7 @@
     </w:p>
     <w:p>
       <w:pPr>
-        <w:pStyle w:val="Odstavecseseznamem"/>
+        <w:pStyle w:val="ListParagraph"/>
         <w:numPr>
           <w:ilvl w:val="0"/>
           <w:numId w:val="2"/>
@@ -2731,7 +2567,7 @@
     </w:p>
     <w:p>
       <w:pPr>
-        <w:pStyle w:val="Odstavecseseznamem"/>
+        <w:pStyle w:val="ListParagraph"/>
         <w:numPr>
           <w:ilvl w:val="0"/>
           <w:numId w:val="2"/>
@@ -2756,7 +2592,7 @@
     </w:p>
     <w:p>
       <w:pPr>
-        <w:pStyle w:val="Nadpis2"/>
+        <w:pStyle w:val="Heading2"/>
       </w:pPr>
       <w:bookmarkStart w:id="44" w:name="_Toc533671158"/>
       <w:r>
@@ -2777,7 +2613,7 @@
     </w:p>
     <w:p>
       <w:pPr>
-        <w:pStyle w:val="Nadpis2"/>
+        <w:pStyle w:val="Heading2"/>
       </w:pPr>
       <w:bookmarkStart w:id="45" w:name="_Toc533671159"/>
       <w:r>
@@ -2807,7 +2643,7 @@
     </w:p>
     <w:p>
       <w:pPr>
-        <w:pStyle w:val="Nadpis2"/>
+        <w:pStyle w:val="Heading2"/>
       </w:pPr>
       <w:bookmarkStart w:id="46" w:name="_Toc533671160"/>
       <w:r>
@@ -2846,7 +2682,7 @@
     </w:p>
     <w:p>
       <w:pPr>
-        <w:pStyle w:val="Nadpis2"/>
+        <w:pStyle w:val="Heading2"/>
       </w:pPr>
       <w:bookmarkStart w:id="47" w:name="_Toc533671161"/>
       <w:r>
@@ -2861,7 +2697,7 @@
     </w:p>
     <w:p>
       <w:pPr>
-        <w:pStyle w:val="Nadpis2"/>
+        <w:pStyle w:val="Heading2"/>
       </w:pPr>
       <w:bookmarkStart w:id="48" w:name="_Toc533671162"/>
       <w:r>
@@ -2876,7 +2712,7 @@
     </w:p>
     <w:p>
       <w:pPr>
-        <w:pStyle w:val="Nadpis2"/>
+        <w:pStyle w:val="Heading2"/>
       </w:pPr>
       <w:bookmarkStart w:id="49" w:name="_Toc533671163"/>
       <w:r>
@@ -2891,7 +2727,7 @@
     </w:p>
     <w:p>
       <w:pPr>
-        <w:pStyle w:val="Nadpis2"/>
+        <w:pStyle w:val="Heading2"/>
       </w:pPr>
       <w:bookmarkStart w:id="50" w:name="_Toc533671164"/>
       <w:r>
@@ -2912,7 +2748,7 @@
     </w:p>
     <w:p>
       <w:pPr>
-        <w:pStyle w:val="Nadpis2"/>
+        <w:pStyle w:val="Heading2"/>
       </w:pPr>
       <w:bookmarkStart w:id="51" w:name="_Toc533671165"/>
       <w:r>
@@ -2962,7 +2798,7 @@
       <w:sdtContent>
         <w:p>
           <w:pPr>
-            <w:pStyle w:val="Nadpis1"/>
+            <w:pStyle w:val="Heading1"/>
           </w:pPr>
           <w:r>
             <w:t>Reference</w:t>
@@ -2978,7 +2814,7 @@
           <w:sdtContent>
             <w:p>
               <w:pPr>
-                <w:pStyle w:val="Bibliografie"/>
+                <w:pStyle w:val="Bibliography"/>
                 <w:ind w:left="720" w:hanging="720"/>
                 <w:rPr>
                   <w:szCs w:val="24"/>
@@ -3020,7 +2856,7 @@
             </w:p>
             <w:p>
               <w:pPr>
-                <w:pStyle w:val="Bibliografie"/>
+                <w:pStyle w:val="Bibliography"/>
                 <w:ind w:left="720" w:hanging="720"/>
                 <w:rPr>
                   <w:noProof/>
@@ -3053,7 +2889,7 @@
             </w:p>
             <w:p>
               <w:pPr>
-                <w:pStyle w:val="Bibliografie"/>
+                <w:pStyle w:val="Bibliography"/>
                 <w:ind w:left="720" w:hanging="720"/>
                 <w:rPr>
                   <w:noProof/>
@@ -3083,7 +2919,7 @@
             </w:p>
             <w:p>
               <w:pPr>
-                <w:pStyle w:val="Bibliografie"/>
+                <w:pStyle w:val="Bibliography"/>
                 <w:ind w:left="720" w:hanging="720"/>
                 <w:rPr>
                   <w:noProof/>
@@ -3112,7 +2948,7 @@
             </w:p>
             <w:p>
               <w:pPr>
-                <w:pStyle w:val="Bibliografie"/>
+                <w:pStyle w:val="Bibliography"/>
                 <w:ind w:left="720" w:hanging="720"/>
                 <w:rPr>
                   <w:noProof/>
@@ -3219,7 +3055,7 @@
     <w:sdtContent>
       <w:p>
         <w:pPr>
-          <w:pStyle w:val="Zpat"/>
+          <w:pStyle w:val="Footer"/>
           <w:rPr>
             <w:rFonts w:asciiTheme="minorHAnsi" w:hAnsiTheme="minorHAnsi"/>
             <w:sz w:val="22"/>
@@ -3297,7 +3133,7 @@
     <w:sdtContent>
       <w:p>
         <w:pPr>
-          <w:pStyle w:val="Zpat"/>
+          <w:pStyle w:val="Footer"/>
           <w:tabs>
             <w:tab w:val="left" w:pos="7609"/>
           </w:tabs>
@@ -3370,7 +3206,7 @@
 <w:hdr xmlns:wpc="http://schemas.microsoft.com/office/word/2010/wordprocessingCanvas" xmlns:cx="http://schemas.microsoft.com/office/drawing/2014/chartex" xmlns:cx1="http://schemas.microsoft.com/office/drawing/2015/9/8/chartex" xmlns:cx2="http://schemas.microsoft.com/office/drawing/2015/10/21/chartex" xmlns:cx3="http://schemas.microsoft.com/office/drawing/2016/5/9/chartex" xmlns:cx4="http://schemas.microsoft.com/office/drawing/2016/5/10/chartex" xmlns:cx5="http://schemas.microsoft.com/office/drawing/2016/5/11/chartex" xmlns:cx6="http://schemas.microsoft.com/office/drawing/2016/5/12/chartex" xmlns:cx7="http://schemas.microsoft.com/office/drawing/2016/5/13/chartex" xmlns:cx8="http://schemas.microsoft.com/office/drawing/2016/5/14/chartex" xmlns:mc="http://schemas.openxmlformats.org/markup-compatibility/2006" xmlns:aink="http://schemas.microsoft.com/office/drawing/2016/ink" xmlns:am3d="http://schemas.microsoft.com/office/drawing/2017/model3d" xmlns:o="urn:schemas-microsoft-com:office:office" xmlns:r="http://schemas.openxmlformats.org/officeDocument/2006/relationships" xmlns:m="http://schemas.openxmlformats.org/officeDocument/2006/math" xmlns:v="urn:schemas-microsoft-com:vml" xmlns:wp14="http://schemas.microsoft.com/office/word/2010/wordprocessingDrawing" xmlns:wp="http://schemas.openxmlformats.org/drawingml/2006/wordprocessingDrawing" xmlns:w10="urn:schemas-microsoft-com:office:word" xmlns:w="http://schemas.openxmlformats.org/wordprocessingml/2006/main" xmlns:w14="http://schemas.microsoft.com/office/word/2010/wordml" xmlns:w15="http://schemas.microsoft.com/office/word/2012/wordml" xmlns:w16cid="http://schemas.microsoft.com/office/word/2016/wordml/cid" xmlns:w16se="http://schemas.microsoft.com/office/word/2015/wordml/symex" xmlns:wpg="http://schemas.microsoft.com/office/word/2010/wordprocessingGroup" xmlns:wpi="http://schemas.microsoft.com/office/word/2010/wordprocessingInk" xmlns:wne="http://schemas.microsoft.com/office/word/2006/wordml" xmlns:wps="http://schemas.microsoft.com/office/word/2010/wordprocessingShape" mc:Ignorable="w14 w15 w16se w16cid wp14">
   <w:p>
     <w:pPr>
-      <w:pStyle w:val="Zhlav"/>
+      <w:pStyle w:val="Header"/>
       <w:tabs>
         <w:tab w:val="clear" w:pos="9072"/>
         <w:tab w:val="right" w:pos="9026"/>
@@ -3415,7 +3251,7 @@
 <w:hdr xmlns:wpc="http://schemas.microsoft.com/office/word/2010/wordprocessingCanvas" xmlns:cx="http://schemas.microsoft.com/office/drawing/2014/chartex" xmlns:cx1="http://schemas.microsoft.com/office/drawing/2015/9/8/chartex" xmlns:cx2="http://schemas.microsoft.com/office/drawing/2015/10/21/chartex" xmlns:cx3="http://schemas.microsoft.com/office/drawing/2016/5/9/chartex" xmlns:cx4="http://schemas.microsoft.com/office/drawing/2016/5/10/chartex" xmlns:cx5="http://schemas.microsoft.com/office/drawing/2016/5/11/chartex" xmlns:cx6="http://schemas.microsoft.com/office/drawing/2016/5/12/chartex" xmlns:cx7="http://schemas.microsoft.com/office/drawing/2016/5/13/chartex" xmlns:cx8="http://schemas.microsoft.com/office/drawing/2016/5/14/chartex" xmlns:mc="http://schemas.openxmlformats.org/markup-compatibility/2006" xmlns:aink="http://schemas.microsoft.com/office/drawing/2016/ink" xmlns:am3d="http://schemas.microsoft.com/office/drawing/2017/model3d" xmlns:o="urn:schemas-microsoft-com:office:office" xmlns:r="http://schemas.openxmlformats.org/officeDocument/2006/relationships" xmlns:m="http://schemas.openxmlformats.org/officeDocument/2006/math" xmlns:v="urn:schemas-microsoft-com:vml" xmlns:wp14="http://schemas.microsoft.com/office/word/2010/wordprocessingDrawing" xmlns:wp="http://schemas.openxmlformats.org/drawingml/2006/wordprocessingDrawing" xmlns:w10="urn:schemas-microsoft-com:office:word" xmlns:w="http://schemas.openxmlformats.org/wordprocessingml/2006/main" xmlns:w14="http://schemas.microsoft.com/office/word/2010/wordml" xmlns:w15="http://schemas.microsoft.com/office/word/2012/wordml" xmlns:w16cid="http://schemas.microsoft.com/office/word/2016/wordml/cid" xmlns:w16se="http://schemas.microsoft.com/office/word/2015/wordml/symex" xmlns:wpg="http://schemas.microsoft.com/office/word/2010/wordprocessingGroup" xmlns:wpi="http://schemas.microsoft.com/office/word/2010/wordprocessingInk" xmlns:wne="http://schemas.microsoft.com/office/word/2006/wordml" xmlns:wps="http://schemas.microsoft.com/office/word/2010/wordprocessingShape" mc:Ignorable="w14 w15 w16se w16cid wp14">
   <w:p>
     <w:pPr>
-      <w:pStyle w:val="Zhlav"/>
+      <w:pStyle w:val="Header"/>
     </w:pPr>
     <w:r>
       <w:rPr>
@@ -3593,7 +3429,7 @@
     <w:lvl w:ilvl="5">
       <w:start w:val="1"/>
       <w:numFmt w:val="decimal"/>
-      <w:pStyle w:val="Nadpis6"/>
+      <w:pStyle w:val="Heading6"/>
       <w:lvlText w:val="%1.%2.%3.%4.%5.%6"/>
       <w:lvlJc w:val="left"/>
       <w:pPr>
@@ -3603,7 +3439,7 @@
     <w:lvl w:ilvl="6">
       <w:start w:val="1"/>
       <w:numFmt w:val="decimal"/>
-      <w:pStyle w:val="Nadpis7"/>
+      <w:pStyle w:val="Heading7"/>
       <w:lvlText w:val="%1.%2.%3.%4.%5.%6.%7"/>
       <w:lvlJc w:val="left"/>
       <w:pPr>
@@ -3613,7 +3449,7 @@
     <w:lvl w:ilvl="7">
       <w:start w:val="1"/>
       <w:numFmt w:val="decimal"/>
-      <w:pStyle w:val="Nadpis8"/>
+      <w:pStyle w:val="Heading8"/>
       <w:lvlText w:val="%1.%2.%3.%4.%5.%6.%7.%8"/>
       <w:lvlJc w:val="left"/>
       <w:pPr>
@@ -3623,7 +3459,7 @@
     <w:lvl w:ilvl="8">
       <w:start w:val="1"/>
       <w:numFmt w:val="decimal"/>
-      <w:pStyle w:val="Nadpis9"/>
+      <w:pStyle w:val="Heading9"/>
       <w:lvlText w:val="%1.%2.%3.%4.%5.%6.%7.%8.%9"/>
       <w:lvlJc w:val="left"/>
       <w:pPr>
@@ -3763,6 +3599,7 @@
     <w:lsdException w:name="HTML Sample" w:semiHidden="1" w:unhideWhenUsed="1"/>
     <w:lsdException w:name="HTML Typewriter" w:semiHidden="1" w:unhideWhenUsed="1"/>
     <w:lsdException w:name="HTML Variable" w:semiHidden="1" w:unhideWhenUsed="1"/>
+    <w:lsdException w:name="Normal Table" w:semiHidden="1" w:unhideWhenUsed="1"/>
     <w:lsdException w:name="annotation subject" w:semiHidden="1" w:unhideWhenUsed="1"/>
     <w:lsdException w:name="No List" w:semiHidden="1" w:unhideWhenUsed="1"/>
     <w:lsdException w:name="Outline List 1" w:semiHidden="1" w:unhideWhenUsed="1"/>
@@ -3809,8 +3646,10 @@
     <w:lsdException w:name="Table Subtle 2" w:semiHidden="1" w:unhideWhenUsed="1"/>
     <w:lsdException w:name="Table Web 1" w:semiHidden="1" w:unhideWhenUsed="1"/>
     <w:lsdException w:name="Table Web 2" w:semiHidden="1" w:unhideWhenUsed="1"/>
+    <w:lsdException w:name="Table Web 3" w:semiHidden="1" w:unhideWhenUsed="1"/>
     <w:lsdException w:name="Balloon Text" w:semiHidden="1" w:unhideWhenUsed="1"/>
     <w:lsdException w:name="Table Grid" w:uiPriority="39"/>
+    <w:lsdException w:name="Table Theme" w:semiHidden="1" w:unhideWhenUsed="1"/>
     <w:lsdException w:name="Placeholder Text" w:semiHidden="1"/>
     <w:lsdException w:name="No Spacing" w:uiPriority="1" w:qFormat="1"/>
     <w:lsdException w:name="Light Shading" w:uiPriority="60"/>
@@ -4032,7 +3871,7 @@
     <w:lsdException w:name="Unresolved Mention" w:semiHidden="1" w:unhideWhenUsed="1"/>
     <w:lsdException w:name="Smart Link" w:semiHidden="1" w:unhideWhenUsed="1"/>
   </w:latentStyles>
-  <w:style w:type="paragraph" w:default="1" w:styleId="Normln">
+  <w:style w:type="paragraph" w:default="1" w:styleId="Normal">
     <w:name w:val="Normal"/>
     <w:qFormat/>
     <w:rsid w:val="00E115A5"/>
@@ -4045,11 +3884,11 @@
       <w:lang w:val="cs-CZ"/>
     </w:rPr>
   </w:style>
-  <w:style w:type="paragraph" w:styleId="Nadpis1">
+  <w:style w:type="paragraph" w:styleId="Heading1">
     <w:name w:val="heading 1"/>
-    <w:basedOn w:val="Normln"/>
-    <w:next w:val="Normln"/>
-    <w:link w:val="Nadpis1Char"/>
+    <w:basedOn w:val="Normal"/>
+    <w:next w:val="Normal"/>
+    <w:link w:val="Heading1Char"/>
     <w:uiPriority w:val="9"/>
     <w:qFormat/>
     <w:rsid w:val="00DF5315"/>
@@ -4066,11 +3905,11 @@
       <w:szCs w:val="32"/>
     </w:rPr>
   </w:style>
-  <w:style w:type="paragraph" w:styleId="Nadpis2">
+  <w:style w:type="paragraph" w:styleId="Heading2">
     <w:name w:val="heading 2"/>
-    <w:basedOn w:val="Normln"/>
-    <w:next w:val="Normln"/>
-    <w:link w:val="Nadpis2Char"/>
+    <w:basedOn w:val="Normal"/>
+    <w:next w:val="Normal"/>
+    <w:link w:val="Heading2Char"/>
     <w:uiPriority w:val="9"/>
     <w:unhideWhenUsed/>
     <w:qFormat/>
@@ -4088,11 +3927,11 @@
       <w:szCs w:val="26"/>
     </w:rPr>
   </w:style>
-  <w:style w:type="paragraph" w:styleId="Nadpis3">
+  <w:style w:type="paragraph" w:styleId="Heading3">
     <w:name w:val="heading 3"/>
-    <w:basedOn w:val="Normln"/>
-    <w:next w:val="Normln"/>
-    <w:link w:val="Nadpis3Char"/>
+    <w:basedOn w:val="Normal"/>
+    <w:next w:val="Normal"/>
+    <w:link w:val="Heading3Char"/>
     <w:uiPriority w:val="9"/>
     <w:unhideWhenUsed/>
     <w:qFormat/>
@@ -4109,11 +3948,11 @@
       <w:szCs w:val="24"/>
     </w:rPr>
   </w:style>
-  <w:style w:type="paragraph" w:styleId="Nadpis4">
+  <w:style w:type="paragraph" w:styleId="Heading4">
     <w:name w:val="heading 4"/>
-    <w:basedOn w:val="Normln"/>
-    <w:next w:val="Normln"/>
-    <w:link w:val="Nadpis4Char"/>
+    <w:basedOn w:val="Normal"/>
+    <w:next w:val="Normal"/>
+    <w:link w:val="Heading4Char"/>
     <w:uiPriority w:val="9"/>
     <w:unhideWhenUsed/>
     <w:qFormat/>
@@ -4131,11 +3970,11 @@
       <w:color w:val="2F5496" w:themeColor="accent1" w:themeShade="BF"/>
     </w:rPr>
   </w:style>
-  <w:style w:type="paragraph" w:styleId="Nadpis5">
+  <w:style w:type="paragraph" w:styleId="Heading5">
     <w:name w:val="heading 5"/>
-    <w:basedOn w:val="Normln"/>
-    <w:next w:val="Normln"/>
-    <w:link w:val="Nadpis5Char"/>
+    <w:basedOn w:val="Normal"/>
+    <w:next w:val="Normal"/>
+    <w:link w:val="Heading5Char"/>
     <w:uiPriority w:val="9"/>
     <w:semiHidden/>
     <w:unhideWhenUsed/>
@@ -4152,11 +3991,11 @@
       <w:color w:val="2F5496" w:themeColor="accent1" w:themeShade="BF"/>
     </w:rPr>
   </w:style>
-  <w:style w:type="paragraph" w:styleId="Nadpis6">
+  <w:style w:type="paragraph" w:styleId="Heading6">
     <w:name w:val="heading 6"/>
-    <w:basedOn w:val="Normln"/>
-    <w:next w:val="Normln"/>
-    <w:link w:val="Nadpis6Char"/>
+    <w:basedOn w:val="Normal"/>
+    <w:next w:val="Normal"/>
+    <w:link w:val="Heading6Char"/>
     <w:uiPriority w:val="9"/>
     <w:semiHidden/>
     <w:unhideWhenUsed/>
@@ -4177,11 +4016,11 @@
       <w:color w:val="1F3763" w:themeColor="accent1" w:themeShade="7F"/>
     </w:rPr>
   </w:style>
-  <w:style w:type="paragraph" w:styleId="Nadpis7">
+  <w:style w:type="paragraph" w:styleId="Heading7">
     <w:name w:val="heading 7"/>
-    <w:basedOn w:val="Normln"/>
-    <w:next w:val="Normln"/>
-    <w:link w:val="Nadpis7Char"/>
+    <w:basedOn w:val="Normal"/>
+    <w:next w:val="Normal"/>
+    <w:link w:val="Heading7Char"/>
     <w:uiPriority w:val="9"/>
     <w:semiHidden/>
     <w:unhideWhenUsed/>
@@ -4204,11 +4043,11 @@
       <w:color w:val="1F3763" w:themeColor="accent1" w:themeShade="7F"/>
     </w:rPr>
   </w:style>
-  <w:style w:type="paragraph" w:styleId="Nadpis8">
+  <w:style w:type="paragraph" w:styleId="Heading8">
     <w:name w:val="heading 8"/>
-    <w:basedOn w:val="Normln"/>
-    <w:next w:val="Normln"/>
-    <w:link w:val="Nadpis8Char"/>
+    <w:basedOn w:val="Normal"/>
+    <w:next w:val="Normal"/>
+    <w:link w:val="Heading8Char"/>
     <w:uiPriority w:val="9"/>
     <w:semiHidden/>
     <w:unhideWhenUsed/>
@@ -4231,11 +4070,11 @@
       <w:szCs w:val="21"/>
     </w:rPr>
   </w:style>
-  <w:style w:type="paragraph" w:styleId="Nadpis9">
+  <w:style w:type="paragraph" w:styleId="Heading9">
     <w:name w:val="heading 9"/>
-    <w:basedOn w:val="Normln"/>
-    <w:next w:val="Normln"/>
-    <w:link w:val="Nadpis9Char"/>
+    <w:basedOn w:val="Normal"/>
+    <w:next w:val="Normal"/>
+    <w:link w:val="Heading9Char"/>
     <w:uiPriority w:val="9"/>
     <w:semiHidden/>
     <w:unhideWhenUsed/>
@@ -4260,13 +4099,13 @@
       <w:szCs w:val="21"/>
     </w:rPr>
   </w:style>
-  <w:style w:type="character" w:default="1" w:styleId="Standardnpsmoodstavce">
+  <w:style w:type="character" w:default="1" w:styleId="DefaultParagraphFont">
     <w:name w:val="Default Paragraph Font"/>
     <w:uiPriority w:val="1"/>
     <w:semiHidden/>
     <w:unhideWhenUsed/>
   </w:style>
-  <w:style w:type="table" w:default="1" w:styleId="Normlntabulka">
+  <w:style w:type="table" w:default="1" w:styleId="TableNormal">
     <w:name w:val="Normal Table"/>
     <w:uiPriority w:val="99"/>
     <w:semiHidden/>
@@ -4281,16 +4120,16 @@
       </w:tblCellMar>
     </w:tblPr>
   </w:style>
-  <w:style w:type="numbering" w:default="1" w:styleId="Bezseznamu">
+  <w:style w:type="numbering" w:default="1" w:styleId="NoList">
     <w:name w:val="No List"/>
     <w:uiPriority w:val="99"/>
     <w:semiHidden/>
     <w:unhideWhenUsed/>
   </w:style>
-  <w:style w:type="character" w:customStyle="1" w:styleId="Nadpis1Char">
-    <w:name w:val="Nadpis 1 Char"/>
-    <w:basedOn w:val="Standardnpsmoodstavce"/>
-    <w:link w:val="Nadpis1"/>
+  <w:style w:type="character" w:customStyle="1" w:styleId="Heading1Char">
+    <w:name w:val="Heading 1 Char"/>
+    <w:basedOn w:val="DefaultParagraphFont"/>
+    <w:link w:val="Heading1"/>
     <w:uiPriority w:val="9"/>
     <w:rsid w:val="00EE0082"/>
     <w:rPr>
@@ -4301,10 +4140,10 @@
       <w:lang w:val="cs-CZ"/>
     </w:rPr>
   </w:style>
-  <w:style w:type="character" w:customStyle="1" w:styleId="Nadpis2Char">
-    <w:name w:val="Nadpis 2 Char"/>
-    <w:basedOn w:val="Standardnpsmoodstavce"/>
-    <w:link w:val="Nadpis2"/>
+  <w:style w:type="character" w:customStyle="1" w:styleId="Heading2Char">
+    <w:name w:val="Heading 2 Char"/>
+    <w:basedOn w:val="DefaultParagraphFont"/>
+    <w:link w:val="Heading2"/>
     <w:uiPriority w:val="9"/>
     <w:rsid w:val="00EE0082"/>
     <w:rPr>
@@ -4315,10 +4154,10 @@
       <w:lang w:val="cs-CZ"/>
     </w:rPr>
   </w:style>
-  <w:style w:type="character" w:customStyle="1" w:styleId="Nadpis3Char">
-    <w:name w:val="Nadpis 3 Char"/>
-    <w:basedOn w:val="Standardnpsmoodstavce"/>
-    <w:link w:val="Nadpis3"/>
+  <w:style w:type="character" w:customStyle="1" w:styleId="Heading3Char">
+    <w:name w:val="Heading 3 Char"/>
+    <w:basedOn w:val="DefaultParagraphFont"/>
+    <w:link w:val="Heading3"/>
     <w:uiPriority w:val="9"/>
     <w:rsid w:val="00EE0082"/>
     <w:rPr>
@@ -4329,10 +4168,10 @@
       <w:lang w:val="cs-CZ"/>
     </w:rPr>
   </w:style>
-  <w:style w:type="character" w:customStyle="1" w:styleId="Nadpis4Char">
-    <w:name w:val="Nadpis 4 Char"/>
-    <w:basedOn w:val="Standardnpsmoodstavce"/>
-    <w:link w:val="Nadpis4"/>
+  <w:style w:type="character" w:customStyle="1" w:styleId="Heading4Char">
+    <w:name w:val="Heading 4 Char"/>
+    <w:basedOn w:val="DefaultParagraphFont"/>
+    <w:link w:val="Heading4"/>
     <w:uiPriority w:val="9"/>
     <w:rsid w:val="00EE0082"/>
     <w:rPr>
@@ -4344,10 +4183,10 @@
       <w:lang w:val="cs-CZ"/>
     </w:rPr>
   </w:style>
-  <w:style w:type="character" w:customStyle="1" w:styleId="Nadpis5Char">
-    <w:name w:val="Nadpis 5 Char"/>
-    <w:basedOn w:val="Standardnpsmoodstavce"/>
-    <w:link w:val="Nadpis5"/>
+  <w:style w:type="character" w:customStyle="1" w:styleId="Heading5Char">
+    <w:name w:val="Heading 5 Char"/>
+    <w:basedOn w:val="DefaultParagraphFont"/>
+    <w:link w:val="Heading5"/>
     <w:uiPriority w:val="9"/>
     <w:semiHidden/>
     <w:rsid w:val="00EE0082"/>
@@ -4358,10 +4197,10 @@
       <w:lang w:val="cs-CZ"/>
     </w:rPr>
   </w:style>
-  <w:style w:type="character" w:customStyle="1" w:styleId="Nadpis6Char">
-    <w:name w:val="Nadpis 6 Char"/>
-    <w:basedOn w:val="Standardnpsmoodstavce"/>
-    <w:link w:val="Nadpis6"/>
+  <w:style w:type="character" w:customStyle="1" w:styleId="Heading6Char">
+    <w:name w:val="Heading 6 Char"/>
+    <w:basedOn w:val="DefaultParagraphFont"/>
+    <w:link w:val="Heading6"/>
     <w:uiPriority w:val="9"/>
     <w:semiHidden/>
     <w:rsid w:val="00EE0082"/>
@@ -4372,10 +4211,10 @@
       <w:lang w:val="cs-CZ"/>
     </w:rPr>
   </w:style>
-  <w:style w:type="character" w:customStyle="1" w:styleId="Nadpis7Char">
-    <w:name w:val="Nadpis 7 Char"/>
-    <w:basedOn w:val="Standardnpsmoodstavce"/>
-    <w:link w:val="Nadpis7"/>
+  <w:style w:type="character" w:customStyle="1" w:styleId="Heading7Char">
+    <w:name w:val="Heading 7 Char"/>
+    <w:basedOn w:val="DefaultParagraphFont"/>
+    <w:link w:val="Heading7"/>
     <w:uiPriority w:val="9"/>
     <w:semiHidden/>
     <w:rsid w:val="00EE0082"/>
@@ -4388,10 +4227,10 @@
       <w:lang w:val="cs-CZ"/>
     </w:rPr>
   </w:style>
-  <w:style w:type="character" w:customStyle="1" w:styleId="Nadpis8Char">
-    <w:name w:val="Nadpis 8 Char"/>
-    <w:basedOn w:val="Standardnpsmoodstavce"/>
-    <w:link w:val="Nadpis8"/>
+  <w:style w:type="character" w:customStyle="1" w:styleId="Heading8Char">
+    <w:name w:val="Heading 8 Char"/>
+    <w:basedOn w:val="DefaultParagraphFont"/>
+    <w:link w:val="Heading8"/>
     <w:uiPriority w:val="9"/>
     <w:semiHidden/>
     <w:rsid w:val="00EE0082"/>
@@ -4403,10 +4242,10 @@
       <w:lang w:val="cs-CZ"/>
     </w:rPr>
   </w:style>
-  <w:style w:type="character" w:customStyle="1" w:styleId="Nadpis9Char">
-    <w:name w:val="Nadpis 9 Char"/>
-    <w:basedOn w:val="Standardnpsmoodstavce"/>
-    <w:link w:val="Nadpis9"/>
+  <w:style w:type="character" w:customStyle="1" w:styleId="Heading9Char">
+    <w:name w:val="Heading 9 Char"/>
+    <w:basedOn w:val="DefaultParagraphFont"/>
+    <w:link w:val="Heading9"/>
     <w:uiPriority w:val="9"/>
     <w:semiHidden/>
     <w:rsid w:val="00EE0082"/>
@@ -4420,9 +4259,9 @@
       <w:lang w:val="cs-CZ"/>
     </w:rPr>
   </w:style>
-  <w:style w:type="paragraph" w:styleId="Odstavecseseznamem">
+  <w:style w:type="paragraph" w:styleId="ListParagraph">
     <w:name w:val="List Paragraph"/>
-    <w:basedOn w:val="Normln"/>
+    <w:basedOn w:val="Normal"/>
     <w:uiPriority w:val="34"/>
     <w:qFormat/>
     <w:rsid w:val="00EE0082"/>
@@ -4431,10 +4270,10 @@
       <w:contextualSpacing/>
     </w:pPr>
   </w:style>
-  <w:style w:type="paragraph" w:styleId="Zhlav">
+  <w:style w:type="paragraph" w:styleId="Header">
     <w:name w:val="header"/>
-    <w:basedOn w:val="Normln"/>
-    <w:link w:val="ZhlavChar"/>
+    <w:basedOn w:val="Normal"/>
+    <w:link w:val="HeaderChar"/>
     <w:uiPriority w:val="99"/>
     <w:unhideWhenUsed/>
     <w:rsid w:val="00EE0082"/>
@@ -4446,10 +4285,10 @@
       <w:spacing w:after="0" w:line="240" w:lineRule="auto"/>
     </w:pPr>
   </w:style>
-  <w:style w:type="character" w:customStyle="1" w:styleId="ZhlavChar">
-    <w:name w:val="Záhlaví Char"/>
-    <w:basedOn w:val="Standardnpsmoodstavce"/>
-    <w:link w:val="Zhlav"/>
+  <w:style w:type="character" w:customStyle="1" w:styleId="HeaderChar">
+    <w:name w:val="Header Char"/>
+    <w:basedOn w:val="DefaultParagraphFont"/>
+    <w:link w:val="Header"/>
     <w:uiPriority w:val="99"/>
     <w:rsid w:val="00EE0082"/>
     <w:rPr>
@@ -4458,10 +4297,10 @@
       <w:lang w:val="cs-CZ"/>
     </w:rPr>
   </w:style>
-  <w:style w:type="paragraph" w:styleId="Zpat">
+  <w:style w:type="paragraph" w:styleId="Footer">
     <w:name w:val="footer"/>
-    <w:basedOn w:val="Normln"/>
-    <w:link w:val="ZpatChar"/>
+    <w:basedOn w:val="Normal"/>
+    <w:link w:val="FooterChar"/>
     <w:uiPriority w:val="99"/>
     <w:unhideWhenUsed/>
     <w:rsid w:val="00EE0082"/>
@@ -4473,10 +4312,10 @@
       <w:spacing w:after="0" w:line="240" w:lineRule="auto"/>
     </w:pPr>
   </w:style>
-  <w:style w:type="character" w:customStyle="1" w:styleId="ZpatChar">
-    <w:name w:val="Zápatí Char"/>
-    <w:basedOn w:val="Standardnpsmoodstavce"/>
-    <w:link w:val="Zpat"/>
+  <w:style w:type="character" w:customStyle="1" w:styleId="FooterChar">
+    <w:name w:val="Footer Char"/>
+    <w:basedOn w:val="DefaultParagraphFont"/>
+    <w:link w:val="Footer"/>
     <w:uiPriority w:val="99"/>
     <w:rsid w:val="00EE0082"/>
     <w:rPr>
@@ -4485,19 +4324,19 @@
       <w:lang w:val="cs-CZ"/>
     </w:rPr>
   </w:style>
-  <w:style w:type="paragraph" w:styleId="Bibliografie">
+  <w:style w:type="paragraph" w:styleId="Bibliography">
     <w:name w:val="Bibliography"/>
-    <w:basedOn w:val="Normln"/>
-    <w:next w:val="Normln"/>
+    <w:basedOn w:val="Normal"/>
+    <w:next w:val="Normal"/>
     <w:uiPriority w:val="37"/>
     <w:unhideWhenUsed/>
     <w:rsid w:val="00EE0082"/>
   </w:style>
-  <w:style w:type="paragraph" w:styleId="Nzev">
+  <w:style w:type="paragraph" w:styleId="Title">
     <w:name w:val="Title"/>
-    <w:basedOn w:val="Normln"/>
-    <w:next w:val="Normln"/>
-    <w:link w:val="NzevChar"/>
+    <w:basedOn w:val="Normal"/>
+    <w:next w:val="Normal"/>
+    <w:link w:val="TitleChar"/>
     <w:uiPriority w:val="10"/>
     <w:qFormat/>
     <w:rsid w:val="00D83C99"/>
@@ -4513,10 +4352,10 @@
       <w:szCs w:val="56"/>
     </w:rPr>
   </w:style>
-  <w:style w:type="character" w:customStyle="1" w:styleId="NzevChar">
-    <w:name w:val="Název Char"/>
-    <w:basedOn w:val="Standardnpsmoodstavce"/>
-    <w:link w:val="Nzev"/>
+  <w:style w:type="character" w:customStyle="1" w:styleId="TitleChar">
+    <w:name w:val="Title Char"/>
+    <w:basedOn w:val="DefaultParagraphFont"/>
+    <w:link w:val="Title"/>
     <w:uiPriority w:val="10"/>
     <w:rsid w:val="00D83C99"/>
     <w:rPr>
@@ -4528,9 +4367,9 @@
       <w:lang w:val="cs-CZ"/>
     </w:rPr>
   </w:style>
-  <w:style w:type="character" w:styleId="Hypertextovodkaz">
+  <w:style w:type="character" w:styleId="Hyperlink">
     <w:name w:val="Hyperlink"/>
-    <w:basedOn w:val="Standardnpsmoodstavce"/>
+    <w:basedOn w:val="DefaultParagraphFont"/>
     <w:uiPriority w:val="99"/>
     <w:semiHidden/>
     <w:unhideWhenUsed/>
@@ -4540,9 +4379,9 @@
       <w:u w:val="single"/>
     </w:rPr>
   </w:style>
-  <w:style w:type="character" w:styleId="Odkaznakoment">
+  <w:style w:type="character" w:styleId="CommentReference">
     <w:name w:val="annotation reference"/>
-    <w:basedOn w:val="Standardnpsmoodstavce"/>
+    <w:basedOn w:val="DefaultParagraphFont"/>
     <w:uiPriority w:val="99"/>
     <w:semiHidden/>
     <w:unhideWhenUsed/>
@@ -4552,10 +4391,10 @@
       <w:szCs w:val="16"/>
     </w:rPr>
   </w:style>
-  <w:style w:type="paragraph" w:styleId="Textkomente">
+  <w:style w:type="paragraph" w:styleId="CommentText">
     <w:name w:val="annotation text"/>
-    <w:basedOn w:val="Normln"/>
-    <w:link w:val="TextkomenteChar"/>
+    <w:basedOn w:val="Normal"/>
+    <w:link w:val="CommentTextChar"/>
     <w:uiPriority w:val="99"/>
     <w:semiHidden/>
     <w:unhideWhenUsed/>
@@ -4568,10 +4407,10 @@
       <w:szCs w:val="20"/>
     </w:rPr>
   </w:style>
-  <w:style w:type="character" w:customStyle="1" w:styleId="TextkomenteChar">
-    <w:name w:val="Text komentáře Char"/>
-    <w:basedOn w:val="Standardnpsmoodstavce"/>
-    <w:link w:val="Textkomente"/>
+  <w:style w:type="character" w:customStyle="1" w:styleId="CommentTextChar">
+    <w:name w:val="Comment Text Char"/>
+    <w:basedOn w:val="DefaultParagraphFont"/>
+    <w:link w:val="CommentText"/>
     <w:uiPriority w:val="99"/>
     <w:semiHidden/>
     <w:rsid w:val="000925D4"/>
@@ -4582,11 +4421,11 @@
       <w:lang w:val="cs-CZ"/>
     </w:rPr>
   </w:style>
-  <w:style w:type="paragraph" w:styleId="Pedmtkomente">
+  <w:style w:type="paragraph" w:styleId="CommentSubject">
     <w:name w:val="annotation subject"/>
-    <w:basedOn w:val="Textkomente"/>
-    <w:next w:val="Textkomente"/>
-    <w:link w:val="PedmtkomenteChar"/>
+    <w:basedOn w:val="CommentText"/>
+    <w:next w:val="CommentText"/>
+    <w:link w:val="CommentSubjectChar"/>
     <w:uiPriority w:val="99"/>
     <w:semiHidden/>
     <w:unhideWhenUsed/>
@@ -4596,10 +4435,10 @@
       <w:bCs/>
     </w:rPr>
   </w:style>
-  <w:style w:type="character" w:customStyle="1" w:styleId="PedmtkomenteChar">
-    <w:name w:val="Předmět komentáře Char"/>
-    <w:basedOn w:val="TextkomenteChar"/>
-    <w:link w:val="Pedmtkomente"/>
+  <w:style w:type="character" w:customStyle="1" w:styleId="CommentSubjectChar">
+    <w:name w:val="Comment Subject Char"/>
+    <w:basedOn w:val="CommentTextChar"/>
+    <w:link w:val="CommentSubject"/>
     <w:uiPriority w:val="99"/>
     <w:semiHidden/>
     <w:rsid w:val="000925D4"/>
@@ -4612,10 +4451,10 @@
       <w:lang w:val="cs-CZ"/>
     </w:rPr>
   </w:style>
-  <w:style w:type="paragraph" w:styleId="Textbubliny">
+  <w:style w:type="paragraph" w:styleId="BalloonText">
     <w:name w:val="Balloon Text"/>
-    <w:basedOn w:val="Normln"/>
-    <w:link w:val="TextbublinyChar"/>
+    <w:basedOn w:val="Normal"/>
+    <w:link w:val="BalloonTextChar"/>
     <w:uiPriority w:val="99"/>
     <w:semiHidden/>
     <w:unhideWhenUsed/>
@@ -4629,10 +4468,10 @@
       <w:szCs w:val="18"/>
     </w:rPr>
   </w:style>
-  <w:style w:type="character" w:customStyle="1" w:styleId="TextbublinyChar">
-    <w:name w:val="Text bubliny Char"/>
-    <w:basedOn w:val="Standardnpsmoodstavce"/>
-    <w:link w:val="Textbubliny"/>
+  <w:style w:type="character" w:customStyle="1" w:styleId="BalloonTextChar">
+    <w:name w:val="Balloon Text Char"/>
+    <w:basedOn w:val="DefaultParagraphFont"/>
+    <w:link w:val="BalloonText"/>
     <w:uiPriority w:val="99"/>
     <w:semiHidden/>
     <w:rsid w:val="000925D4"/>
@@ -5028,7 +4867,7 @@
 </file>
 
 <file path=customXml/itemProps1.xml><?xml version="1.0" encoding="utf-8"?>
-<ds:datastoreItem xmlns:ds="http://schemas.openxmlformats.org/officeDocument/2006/customXml" ds:itemID="{D77D1964-8DC0-4435-9EFC-53072F6DFF2B}">
+<ds:datastoreItem xmlns:ds="http://schemas.openxmlformats.org/officeDocument/2006/customXml" ds:itemID="{F83114B3-9FF1-4104-BCFD-F6016A495390}">
   <ds:schemaRefs>
     <ds:schemaRef ds:uri="http://schemas.openxmlformats.org/officeDocument/2006/bibliography"/>
   </ds:schemaRefs>

</xml_diff>